<commit_message>
Depuracion y descripcion de objetos
</commit_message>
<xml_diff>
--- a/Documentación/Idea.docx
+++ b/Documentación/Idea.docx
@@ -908,7 +908,13 @@
         <w:t>q</w:t>
       </w:r>
       <w:r>
-        <w:t>ue ha sido arrancada de su árbol por una ráfaga de viento. La duración del juego se basa en el tiempo que tarda la hoja en encontrar un nuevo hogar seguro antes de que sea destruida por los elementos climáticos. El juego tiene lugar en un mundo vibrante y colorido donde el clima es un factor importante. La hoja debe sobrevivir a los diferentes tipos de clima que encuentra a lo largo de su viaje, incluyendo lluvia, nieve, viento y sol abrasador. Cada tipo de clima tiene sus propias físicas y desafíos y obstáculos, y el jugador debe utilizar habilidades especiales de la hoja, como la capacidad de flotar y de doblarse, para superarlos.</w:t>
+        <w:t>ue ha sido arrancada de su árbol por una ráfaga de viento. La duración del juego se basa en el tiempo que tarda la hoja en encontrar un nuevo hogar seguro antes de que sea destruida por los elementos climáticos. El juego tiene lugar en un mundo vibrante y colorido donde el clima es un factor importante. La hoja debe sobrevivir a los diferentes tipos de clima que encuentra a lo largo de su viaje, incluyendo lluvia, nieve, viento y sol abrasador. Cada tipo de clima tiene sus propias físicas</w:t>
+      </w:r>
+      <w:r>
+        <w:t xml:space="preserve">, </w:t>
+      </w:r>
+      <w:r>
+        <w:t>desafíos y obstáculos el jugador debe utilizar habilidades especiales de la hoja, como la capacidad de flotar y de doblarse, para superarlos.</w:t>
       </w:r>
     </w:p>
     <w:p>
@@ -1429,19 +1435,127 @@
           <w:numId w:val="2"/>
         </w:numPr>
         <w:spacing w:line="360" w:lineRule="auto"/>
+        <w:jc w:val="both"/>
         <w:rPr>
           <w:b/>
           <w:bCs/>
         </w:rPr>
       </w:pPr>
-      <w:proofErr w:type="spellStart"/>
-      <w:r>
-        <w:t>Game</w:t>
-      </w:r>
-      <w:proofErr w:type="spellEnd"/>
-      <w:r>
-        <w:t xml:space="preserve"> </w:t>
-      </w:r>
+      <w:r>
+        <w:t>G</w:t>
+      </w:r>
+      <w:r>
+        <w:t>ame</w:t>
+      </w:r>
+    </w:p>
+    <w:p>
+      <w:pPr>
+        <w:pStyle w:val="NormalWeb"/>
+        <w:spacing w:line="360" w:lineRule="auto"/>
+        <w:ind w:left="708"/>
+        <w:jc w:val="both"/>
+      </w:pPr>
+      <w:r>
+        <w:t>Atributos</w:t>
+      </w:r>
+    </w:p>
+    <w:p>
+      <w:pPr>
+        <w:pStyle w:val="Prrafodelista"/>
+        <w:ind w:firstLine="696"/>
+        <w:jc w:val="both"/>
+        <w:rPr>
+          <w:rFonts w:ascii="Times New Roman" w:eastAsia="Times New Roman" w:hAnsi="Times New Roman" w:cs="Times New Roman"/>
+          <w:kern w:val="0"/>
+          <w:sz w:val="24"/>
+          <w:szCs w:val="24"/>
+          <w14:ligatures w14:val="none"/>
+        </w:rPr>
+      </w:pPr>
+      <w:r>
+        <w:rPr>
+          <w:rFonts w:ascii="Times New Roman" w:eastAsia="Times New Roman" w:hAnsi="Times New Roman" w:cs="Times New Roman"/>
+          <w:kern w:val="0"/>
+          <w:sz w:val="24"/>
+          <w:szCs w:val="24"/>
+          <w14:ligatures w14:val="none"/>
+        </w:rPr>
+        <w:t>int level: representa el nivel actual en el que se encuentra el jugador.</w:t>
+      </w:r>
+    </w:p>
+    <w:p>
+      <w:pPr>
+        <w:pStyle w:val="NormalWeb"/>
+        <w:spacing w:line="360" w:lineRule="auto"/>
+        <w:ind w:left="1416"/>
+        <w:jc w:val="both"/>
+      </w:pPr>
+      <w:r>
+        <w:t>bool gameOver: indica si el juego ha terminado o no.</w:t>
+      </w:r>
+    </w:p>
+    <w:p>
+      <w:pPr>
+        <w:pStyle w:val="NormalWeb"/>
+        <w:spacing w:line="360" w:lineRule="auto"/>
+        <w:jc w:val="both"/>
+      </w:pPr>
+      <w:r>
+        <w:tab/>
+        <w:t xml:space="preserve">Métodos </w:t>
+      </w:r>
+    </w:p>
+    <w:p>
+      <w:pPr>
+        <w:pStyle w:val="NormalWeb"/>
+        <w:spacing w:line="360" w:lineRule="auto"/>
+        <w:ind w:left="1416"/>
+        <w:jc w:val="both"/>
+      </w:pPr>
+      <w:r>
+        <w:t>void startGame(): inicializa el juego y establece los valores iniciales para score y level.</w:t>
+      </w:r>
+    </w:p>
+    <w:p>
+      <w:pPr>
+        <w:pStyle w:val="NormalWeb"/>
+        <w:spacing w:line="360" w:lineRule="auto"/>
+        <w:ind w:left="1416"/>
+        <w:jc w:val="both"/>
+      </w:pPr>
+      <w:r>
+        <w:t>void endGame(): cambia el valor de gameOver a true y muestra la puntuación final del jugador.</w:t>
+      </w:r>
+    </w:p>
+    <w:p>
+      <w:pPr>
+        <w:pStyle w:val="NormalWeb"/>
+        <w:spacing w:line="360" w:lineRule="auto"/>
+        <w:ind w:left="1416"/>
+        <w:jc w:val="both"/>
+      </w:pPr>
+      <w:r>
+        <w:t>void nextLevel(): aumenta el valor de level en 1 y actualiza el entorno y los desafíos para el siguiente nivel</w:t>
+      </w:r>
+    </w:p>
+    <w:p>
+      <w:pPr>
+        <w:pStyle w:val="NormalWeb"/>
+        <w:spacing w:line="360" w:lineRule="auto"/>
+        <w:ind w:left="1416"/>
+        <w:jc w:val="both"/>
+      </w:pPr>
+      <w:r>
+        <w:t>bool checkGameOver(): comprueba si el juego ha terminado, ya sea porque la hoja encontró un hogar seguro o porque fue destruida por los elementos climáticos.</w:t>
+      </w:r>
+    </w:p>
+    <w:p>
+      <w:pPr>
+        <w:pStyle w:val="NormalWeb"/>
+        <w:spacing w:line="360" w:lineRule="auto"/>
+        <w:ind w:left="1416"/>
+        <w:jc w:val="both"/>
+      </w:pPr>
     </w:p>
     <w:p>
       <w:pPr>
@@ -1451,6 +1565,7 @@
           <w:numId w:val="2"/>
         </w:numPr>
         <w:spacing w:line="360" w:lineRule="auto"/>
+        <w:jc w:val="both"/>
         <w:rPr>
           <w:b/>
           <w:bCs/>
@@ -1459,6 +1574,373 @@
       <w:r>
         <w:t>Player</w:t>
       </w:r>
+    </w:p>
+    <w:p>
+      <w:pPr>
+        <w:spacing w:before="100" w:beforeAutospacing="1" w:after="100" w:afterAutospacing="1" w:line="240" w:lineRule="auto"/>
+        <w:ind w:firstLine="708"/>
+        <w:jc w:val="both"/>
+        <w:rPr>
+          <w:rFonts w:ascii="Times New Roman" w:eastAsia="Times New Roman" w:hAnsi="Times New Roman" w:cs="Times New Roman"/>
+          <w:kern w:val="0"/>
+          <w:sz w:val="24"/>
+          <w:szCs w:val="24"/>
+          <w14:ligatures w14:val="none"/>
+        </w:rPr>
+      </w:pPr>
+      <w:r>
+        <w:rPr>
+          <w:rFonts w:ascii="Times New Roman" w:eastAsia="Times New Roman" w:hAnsi="Times New Roman" w:cs="Times New Roman"/>
+          <w:kern w:val="0"/>
+          <w:sz w:val="24"/>
+          <w:szCs w:val="24"/>
+          <w14:ligatures w14:val="none"/>
+        </w:rPr>
+        <w:t>Atributos:</w:t>
+      </w:r>
+    </w:p>
+    <w:p>
+      <w:pPr>
+        <w:spacing w:after="0" w:line="240" w:lineRule="auto"/>
+        <w:ind w:left="708" w:firstLine="708"/>
+        <w:jc w:val="both"/>
+        <w:rPr>
+          <w:rFonts w:ascii="Times New Roman" w:eastAsia="Times New Roman" w:hAnsi="Times New Roman" w:cs="Times New Roman"/>
+          <w:kern w:val="0"/>
+          <w:sz w:val="24"/>
+          <w:szCs w:val="24"/>
+          <w14:ligatures w14:val="none"/>
+        </w:rPr>
+      </w:pPr>
+      <w:r>
+        <w:rPr>
+          <w:rFonts w:ascii="Times New Roman" w:eastAsia="Times New Roman" w:hAnsi="Times New Roman" w:cs="Times New Roman"/>
+          <w:kern w:val="0"/>
+          <w:sz w:val="24"/>
+          <w:szCs w:val="24"/>
+          <w14:ligatures w14:val="none"/>
+        </w:rPr>
+        <w:t xml:space="preserve">int </w:t>
+      </w:r>
+      <w:r>
+        <w:rPr>
+          <w:rFonts w:ascii="Times New Roman" w:eastAsia="Times New Roman" w:hAnsi="Times New Roman" w:cs="Times New Roman"/>
+          <w:kern w:val="0"/>
+          <w:sz w:val="24"/>
+          <w:szCs w:val="24"/>
+          <w14:ligatures w14:val="none"/>
+        </w:rPr>
+        <w:t>x: posición horizontal del jugador en el mapa.</w:t>
+      </w:r>
+    </w:p>
+    <w:p>
+      <w:pPr>
+        <w:spacing w:before="100" w:beforeAutospacing="1" w:after="100" w:afterAutospacing="1" w:line="240" w:lineRule="auto"/>
+        <w:ind w:left="720" w:firstLine="696"/>
+        <w:jc w:val="both"/>
+        <w:rPr>
+          <w:rFonts w:ascii="Times New Roman" w:eastAsia="Times New Roman" w:hAnsi="Times New Roman" w:cs="Times New Roman"/>
+          <w:kern w:val="0"/>
+          <w:sz w:val="24"/>
+          <w:szCs w:val="24"/>
+          <w14:ligatures w14:val="none"/>
+        </w:rPr>
+      </w:pPr>
+      <w:r>
+        <w:rPr>
+          <w:rFonts w:ascii="Times New Roman" w:eastAsia="Times New Roman" w:hAnsi="Times New Roman" w:cs="Times New Roman"/>
+          <w:kern w:val="0"/>
+          <w:sz w:val="24"/>
+          <w:szCs w:val="24"/>
+          <w14:ligatures w14:val="none"/>
+        </w:rPr>
+        <w:t xml:space="preserve">int </w:t>
+      </w:r>
+      <w:r>
+        <w:rPr>
+          <w:rFonts w:ascii="Times New Roman" w:eastAsia="Times New Roman" w:hAnsi="Times New Roman" w:cs="Times New Roman"/>
+          <w:kern w:val="0"/>
+          <w:sz w:val="24"/>
+          <w:szCs w:val="24"/>
+          <w14:ligatures w14:val="none"/>
+        </w:rPr>
+        <w:t>y: posición vertical del jugador en el mapa.</w:t>
+      </w:r>
+    </w:p>
+    <w:p>
+      <w:pPr>
+        <w:spacing w:before="100" w:beforeAutospacing="1" w:after="100" w:afterAutospacing="1" w:line="240" w:lineRule="auto"/>
+        <w:ind w:left="720" w:firstLine="696"/>
+        <w:jc w:val="both"/>
+        <w:rPr>
+          <w:rFonts w:ascii="Times New Roman" w:eastAsia="Times New Roman" w:hAnsi="Times New Roman" w:cs="Times New Roman"/>
+          <w:kern w:val="0"/>
+          <w:sz w:val="24"/>
+          <w:szCs w:val="24"/>
+          <w14:ligatures w14:val="none"/>
+        </w:rPr>
+      </w:pPr>
+      <w:r>
+        <w:rPr>
+          <w:rFonts w:ascii="Times New Roman" w:eastAsia="Times New Roman" w:hAnsi="Times New Roman" w:cs="Times New Roman"/>
+          <w:kern w:val="0"/>
+          <w:sz w:val="24"/>
+          <w:szCs w:val="24"/>
+          <w14:ligatures w14:val="none"/>
+        </w:rPr>
+        <w:t xml:space="preserve">float </w:t>
+      </w:r>
+      <w:r>
+        <w:rPr>
+          <w:rFonts w:ascii="Times New Roman" w:eastAsia="Times New Roman" w:hAnsi="Times New Roman" w:cs="Times New Roman"/>
+          <w:kern w:val="0"/>
+          <w:sz w:val="24"/>
+          <w:szCs w:val="24"/>
+          <w14:ligatures w14:val="none"/>
+        </w:rPr>
+        <w:t>speed: la velocidad de movimiento de la hoja</w:t>
+      </w:r>
+    </w:p>
+    <w:p>
+      <w:pPr>
+        <w:spacing w:before="100" w:beforeAutospacing="1" w:after="100" w:afterAutospacing="1" w:line="240" w:lineRule="auto"/>
+        <w:ind w:firstLine="708"/>
+        <w:jc w:val="both"/>
+        <w:rPr>
+          <w:rFonts w:ascii="Times New Roman" w:eastAsia="Times New Roman" w:hAnsi="Times New Roman" w:cs="Times New Roman"/>
+          <w:kern w:val="0"/>
+          <w:sz w:val="24"/>
+          <w:szCs w:val="24"/>
+          <w14:ligatures w14:val="none"/>
+        </w:rPr>
+      </w:pPr>
+      <w:r>
+        <w:rPr>
+          <w:rFonts w:ascii="Times New Roman" w:eastAsia="Times New Roman" w:hAnsi="Times New Roman" w:cs="Times New Roman"/>
+          <w:kern w:val="0"/>
+          <w:sz w:val="24"/>
+          <w:szCs w:val="24"/>
+          <w14:ligatures w14:val="none"/>
+        </w:rPr>
+        <w:t>Métodos:</w:t>
+      </w:r>
+    </w:p>
+    <w:p>
+      <w:pPr>
+        <w:spacing w:before="100" w:beforeAutospacing="1" w:after="100" w:afterAutospacing="1" w:line="240" w:lineRule="auto"/>
+        <w:ind w:left="708" w:firstLine="708"/>
+        <w:jc w:val="both"/>
+        <w:rPr>
+          <w:rFonts w:ascii="Times New Roman" w:eastAsia="Times New Roman" w:hAnsi="Times New Roman" w:cs="Times New Roman"/>
+          <w:kern w:val="0"/>
+          <w:sz w:val="24"/>
+          <w:szCs w:val="24"/>
+          <w14:ligatures w14:val="none"/>
+        </w:rPr>
+      </w:pPr>
+      <w:r>
+        <w:rPr>
+          <w:rFonts w:ascii="Times New Roman" w:eastAsia="Times New Roman" w:hAnsi="Times New Roman" w:cs="Times New Roman"/>
+          <w:kern w:val="0"/>
+          <w:sz w:val="24"/>
+          <w:szCs w:val="24"/>
+          <w14:ligatures w14:val="none"/>
+        </w:rPr>
+        <w:t xml:space="preserve">void </w:t>
+      </w:r>
+      <w:r>
+        <w:rPr>
+          <w:rFonts w:ascii="Times New Roman" w:eastAsia="Times New Roman" w:hAnsi="Times New Roman" w:cs="Times New Roman"/>
+          <w:kern w:val="0"/>
+          <w:sz w:val="24"/>
+          <w:szCs w:val="24"/>
+          <w14:ligatures w14:val="none"/>
+        </w:rPr>
+        <w:t>move(x, y): mueve la hoja a las coordenadas (x, y) en el mapa</w:t>
+      </w:r>
+    </w:p>
+    <w:p>
+      <w:pPr>
+        <w:spacing w:before="100" w:beforeAutospacing="1" w:after="100" w:afterAutospacing="1" w:line="240" w:lineRule="auto"/>
+        <w:ind w:left="708" w:firstLine="708"/>
+        <w:jc w:val="both"/>
+        <w:rPr>
+          <w:rFonts w:ascii="Times New Roman" w:hAnsi="Times New Roman" w:cs="Times New Roman"/>
+          <w:sz w:val="24"/>
+          <w:szCs w:val="24"/>
+        </w:rPr>
+      </w:pPr>
+      <w:r>
+        <w:rPr>
+          <w:rStyle w:val="CdigoHTML"/>
+          <w:rFonts w:ascii="Times New Roman" w:eastAsiaTheme="minorEastAsia" w:hAnsi="Times New Roman" w:cs="Times New Roman"/>
+          <w:sz w:val="24"/>
+          <w:szCs w:val="24"/>
+        </w:rPr>
+        <w:t xml:space="preserve">bool </w:t>
+      </w:r>
+      <w:r>
+        <w:rPr>
+          <w:rStyle w:val="CdigoHTML"/>
+          <w:rFonts w:ascii="Times New Roman" w:eastAsiaTheme="minorEastAsia" w:hAnsi="Times New Roman" w:cs="Times New Roman"/>
+          <w:sz w:val="24"/>
+          <w:szCs w:val="24"/>
+        </w:rPr>
+        <w:t>is_dead()</w:t>
+      </w:r>
+      <w:r>
+        <w:rPr>
+          <w:rFonts w:ascii="Times New Roman" w:hAnsi="Times New Roman" w:cs="Times New Roman"/>
+          <w:sz w:val="24"/>
+          <w:szCs w:val="24"/>
+        </w:rPr>
+        <w:t>:</w:t>
+      </w:r>
+      <w:r>
+        <w:rPr>
+          <w:rFonts w:ascii="Times New Roman" w:hAnsi="Times New Roman" w:cs="Times New Roman"/>
+          <w:sz w:val="24"/>
+          <w:szCs w:val="24"/>
+        </w:rPr>
+        <w:t xml:space="preserve"> retorna un booleano que permite saber si la hoja sigue con vida</w:t>
+      </w:r>
+    </w:p>
+    <w:p>
+      <w:pPr>
+        <w:spacing w:before="100" w:beforeAutospacing="1" w:after="100" w:afterAutospacing="1" w:line="240" w:lineRule="auto"/>
+        <w:ind w:left="1416"/>
+        <w:jc w:val="both"/>
+        <w:rPr>
+          <w:rFonts w:ascii="Times New Roman" w:hAnsi="Times New Roman" w:cs="Times New Roman"/>
+          <w:sz w:val="24"/>
+          <w:szCs w:val="24"/>
+        </w:rPr>
+      </w:pPr>
+      <w:r>
+        <w:rPr>
+          <w:rFonts w:ascii="Times New Roman" w:hAnsi="Times New Roman" w:cs="Times New Roman"/>
+          <w:sz w:val="24"/>
+          <w:szCs w:val="24"/>
+        </w:rPr>
+        <w:t xml:space="preserve">void </w:t>
+      </w:r>
+      <w:r>
+        <w:rPr>
+          <w:rFonts w:ascii="Times New Roman" w:hAnsi="Times New Roman" w:cs="Times New Roman"/>
+          <w:sz w:val="24"/>
+          <w:szCs w:val="24"/>
+        </w:rPr>
+        <w:t>flotar()</w:t>
+      </w:r>
+      <w:r>
+        <w:rPr>
+          <w:rFonts w:ascii="Times New Roman" w:hAnsi="Times New Roman" w:cs="Times New Roman"/>
+          <w:sz w:val="24"/>
+          <w:szCs w:val="24"/>
+        </w:rPr>
+        <w:t>:</w:t>
+      </w:r>
+      <w:r>
+        <w:rPr>
+          <w:rFonts w:ascii="Times New Roman" w:hAnsi="Times New Roman" w:cs="Times New Roman"/>
+          <w:sz w:val="24"/>
+          <w:szCs w:val="24"/>
+        </w:rPr>
+        <w:t xml:space="preserve"> </w:t>
+      </w:r>
+      <w:r>
+        <w:rPr>
+          <w:rFonts w:ascii="Times New Roman" w:hAnsi="Times New Roman" w:cs="Times New Roman"/>
+          <w:sz w:val="24"/>
+          <w:szCs w:val="24"/>
+        </w:rPr>
+        <w:t>Este método permitirá al jugador controlar la velocidad de descenso de la hoja para evitar obstáculos o prolongar su tiempo en el aire.</w:t>
+      </w:r>
+    </w:p>
+    <w:p>
+      <w:pPr>
+        <w:spacing w:before="100" w:beforeAutospacing="1" w:after="100" w:afterAutospacing="1" w:line="240" w:lineRule="auto"/>
+        <w:ind w:left="1416"/>
+        <w:jc w:val="both"/>
+        <w:rPr>
+          <w:rFonts w:ascii="Times New Roman" w:hAnsi="Times New Roman" w:cs="Times New Roman"/>
+          <w:sz w:val="24"/>
+          <w:szCs w:val="24"/>
+        </w:rPr>
+      </w:pPr>
+      <w:r>
+        <w:rPr>
+          <w:rFonts w:ascii="Times New Roman" w:hAnsi="Times New Roman" w:cs="Times New Roman"/>
+          <w:sz w:val="24"/>
+          <w:szCs w:val="24"/>
+        </w:rPr>
+        <w:t xml:space="preserve">void fold(): Permite </w:t>
+      </w:r>
+      <w:r>
+        <w:rPr>
+          <w:rFonts w:ascii="Times New Roman" w:hAnsi="Times New Roman" w:cs="Times New Roman"/>
+          <w:sz w:val="24"/>
+          <w:szCs w:val="24"/>
+        </w:rPr>
+        <w:t>cambiar la forma de la hoja para adaptarse a los obstáculos y pasar a través de espacios estrechos.</w:t>
+      </w:r>
+    </w:p>
+    <w:p>
+      <w:pPr>
+        <w:spacing w:before="100" w:beforeAutospacing="1" w:after="100" w:afterAutospacing="1" w:line="240" w:lineRule="auto"/>
+        <w:ind w:left="1416"/>
+        <w:jc w:val="both"/>
+        <w:rPr>
+          <w:rFonts w:ascii="Times New Roman" w:hAnsi="Times New Roman" w:cs="Times New Roman"/>
+          <w:sz w:val="24"/>
+          <w:szCs w:val="24"/>
+        </w:rPr>
+      </w:pPr>
+      <w:r>
+        <w:rPr>
+          <w:rFonts w:ascii="Times New Roman" w:hAnsi="Times New Roman" w:cs="Times New Roman"/>
+          <w:sz w:val="24"/>
+          <w:szCs w:val="24"/>
+        </w:rPr>
+        <w:t>void update_health(): M</w:t>
+      </w:r>
+      <w:r>
+        <w:rPr>
+          <w:rFonts w:ascii="Times New Roman" w:hAnsi="Times New Roman" w:cs="Times New Roman"/>
+          <w:sz w:val="24"/>
+          <w:szCs w:val="24"/>
+        </w:rPr>
+        <w:t>étodo</w:t>
+      </w:r>
+      <w:r>
+        <w:rPr>
+          <w:rFonts w:ascii="Times New Roman" w:hAnsi="Times New Roman" w:cs="Times New Roman"/>
+          <w:sz w:val="24"/>
+          <w:szCs w:val="24"/>
+        </w:rPr>
+        <w:t xml:space="preserve"> que</w:t>
+      </w:r>
+      <w:r>
+        <w:rPr>
+          <w:rFonts w:ascii="Times New Roman" w:hAnsi="Times New Roman" w:cs="Times New Roman"/>
+          <w:sz w:val="24"/>
+          <w:szCs w:val="24"/>
+        </w:rPr>
+        <w:t xml:space="preserve"> se encargará de actualizar la vida de la hoja en función del clima y las colisiones con obstáculos.</w:t>
+      </w:r>
+    </w:p>
+    <w:p>
+      <w:pPr>
+        <w:spacing w:before="100" w:beforeAutospacing="1" w:after="100" w:afterAutospacing="1" w:line="240" w:lineRule="auto"/>
+        <w:jc w:val="both"/>
+        <w:rPr>
+          <w:rFonts w:ascii="Times New Roman" w:eastAsia="Times New Roman" w:hAnsi="Times New Roman" w:cs="Times New Roman"/>
+          <w:kern w:val="0"/>
+          <w:sz w:val="24"/>
+          <w:szCs w:val="24"/>
+          <w14:ligatures w14:val="none"/>
+        </w:rPr>
+      </w:pPr>
     </w:p>
     <w:p>
       <w:pPr>
@@ -1468,6 +1950,7 @@
           <w:numId w:val="2"/>
         </w:numPr>
         <w:spacing w:line="360" w:lineRule="auto"/>
+        <w:jc w:val="both"/>
         <w:rPr>
           <w:b/>
           <w:bCs/>
@@ -1475,6 +1958,62 @@
       </w:pPr>
       <w:r>
         <w:t>Mapa</w:t>
+      </w:r>
+    </w:p>
+    <w:p>
+      <w:pPr>
+        <w:pStyle w:val="NormalWeb"/>
+        <w:spacing w:line="360" w:lineRule="auto"/>
+        <w:ind w:left="720"/>
+        <w:jc w:val="both"/>
+      </w:pPr>
+      <w:r>
+        <w:t>Métodos</w:t>
+      </w:r>
+    </w:p>
+    <w:p>
+      <w:pPr>
+        <w:pStyle w:val="NormalWeb"/>
+        <w:spacing w:line="360" w:lineRule="auto"/>
+        <w:ind w:left="1416"/>
+        <w:jc w:val="both"/>
+      </w:pPr>
+      <w:r>
+        <w:t xml:space="preserve">void </w:t>
+      </w:r>
+      <w:r>
+        <w:t>generar_mapa(): Este método se encarga de generar aleatoriamente el mapa para cada nivel.</w:t>
+      </w:r>
+    </w:p>
+    <w:p>
+      <w:pPr>
+        <w:pStyle w:val="NormalWeb"/>
+        <w:spacing w:line="360" w:lineRule="auto"/>
+        <w:ind w:left="1416"/>
+        <w:jc w:val="both"/>
+      </w:pPr>
+      <w:r>
+        <w:t xml:space="preserve">void </w:t>
+      </w:r>
+      <w:r>
+        <w:t>actualizar_mapa(): Este método actualiza la representación visual del mapa de acuerdo a las acciones del jugador.</w:t>
+      </w:r>
+    </w:p>
+    <w:p>
+      <w:pPr>
+        <w:pStyle w:val="NormalWeb"/>
+        <w:spacing w:line="360" w:lineRule="auto"/>
+        <w:ind w:left="1416"/>
+        <w:jc w:val="both"/>
+      </w:pPr>
+      <w:r>
+        <w:t xml:space="preserve">void </w:t>
+      </w:r>
+      <w:r>
+        <w:t>colisiones (</w:t>
+      </w:r>
+      <w:r>
+        <w:t>): Este método se encarga de manejar las colisiones entre el jugador y los elementos del mapa.</w:t>
       </w:r>
     </w:p>
     <w:p>
@@ -1485,13 +2024,225 @@
           <w:numId w:val="2"/>
         </w:numPr>
         <w:spacing w:line="360" w:lineRule="auto"/>
+        <w:jc w:val="both"/>
         <w:rPr>
           <w:b/>
           <w:bCs/>
         </w:rPr>
       </w:pPr>
       <w:r>
-        <w:t>Easter_eggs</w:t>
+        <w:lastRenderedPageBreak/>
+        <w:t>Enemies</w:t>
+      </w:r>
+    </w:p>
+    <w:p>
+      <w:pPr>
+        <w:pStyle w:val="NormalWeb"/>
+        <w:spacing w:line="360" w:lineRule="auto"/>
+        <w:ind w:left="720"/>
+        <w:jc w:val="both"/>
+      </w:pPr>
+      <w:r>
+        <w:t xml:space="preserve">Atributos </w:t>
+      </w:r>
+    </w:p>
+    <w:p>
+      <w:pPr>
+        <w:spacing w:after="0" w:line="240" w:lineRule="auto"/>
+        <w:ind w:left="708" w:firstLine="708"/>
+        <w:jc w:val="both"/>
+        <w:rPr>
+          <w:rFonts w:ascii="Times New Roman" w:eastAsia="Times New Roman" w:hAnsi="Times New Roman" w:cs="Times New Roman"/>
+          <w:kern w:val="0"/>
+          <w:sz w:val="24"/>
+          <w:szCs w:val="24"/>
+          <w14:ligatures w14:val="none"/>
+        </w:rPr>
+      </w:pPr>
+      <w:r>
+        <w:rPr>
+          <w:rFonts w:ascii="Times New Roman" w:eastAsia="Times New Roman" w:hAnsi="Times New Roman" w:cs="Times New Roman"/>
+          <w:kern w:val="0"/>
+          <w:sz w:val="24"/>
+          <w:szCs w:val="24"/>
+          <w14:ligatures w14:val="none"/>
+        </w:rPr>
+        <w:t xml:space="preserve">int </w:t>
+      </w:r>
+      <w:r>
+        <w:rPr>
+          <w:rFonts w:ascii="Times New Roman" w:eastAsia="Times New Roman" w:hAnsi="Times New Roman" w:cs="Times New Roman"/>
+          <w:kern w:val="0"/>
+          <w:sz w:val="24"/>
+          <w:szCs w:val="24"/>
+          <w14:ligatures w14:val="none"/>
+        </w:rPr>
+        <w:t>x: posición horizontal del jugador en el mapa.</w:t>
+      </w:r>
+    </w:p>
+    <w:p>
+      <w:pPr>
+        <w:spacing w:before="100" w:beforeAutospacing="1" w:after="100" w:afterAutospacing="1" w:line="240" w:lineRule="auto"/>
+        <w:ind w:left="720" w:firstLine="696"/>
+        <w:jc w:val="both"/>
+        <w:rPr>
+          <w:rFonts w:ascii="Times New Roman" w:eastAsia="Times New Roman" w:hAnsi="Times New Roman" w:cs="Times New Roman"/>
+          <w:kern w:val="0"/>
+          <w:sz w:val="24"/>
+          <w:szCs w:val="24"/>
+          <w14:ligatures w14:val="none"/>
+        </w:rPr>
+      </w:pPr>
+      <w:r>
+        <w:rPr>
+          <w:rFonts w:ascii="Times New Roman" w:eastAsia="Times New Roman" w:hAnsi="Times New Roman" w:cs="Times New Roman"/>
+          <w:kern w:val="0"/>
+          <w:sz w:val="24"/>
+          <w:szCs w:val="24"/>
+          <w14:ligatures w14:val="none"/>
+        </w:rPr>
+        <w:t xml:space="preserve">int </w:t>
+      </w:r>
+      <w:r>
+        <w:rPr>
+          <w:rFonts w:ascii="Times New Roman" w:eastAsia="Times New Roman" w:hAnsi="Times New Roman" w:cs="Times New Roman"/>
+          <w:kern w:val="0"/>
+          <w:sz w:val="24"/>
+          <w:szCs w:val="24"/>
+          <w14:ligatures w14:val="none"/>
+        </w:rPr>
+        <w:t>y: posición vertical del jugador en el mapa.</w:t>
+      </w:r>
+    </w:p>
+    <w:p>
+      <w:pPr>
+        <w:spacing w:before="100" w:beforeAutospacing="1" w:after="100" w:afterAutospacing="1" w:line="240" w:lineRule="auto"/>
+        <w:ind w:left="720" w:firstLine="696"/>
+        <w:jc w:val="both"/>
+        <w:rPr>
+          <w:rFonts w:ascii="Times New Roman" w:eastAsia="Times New Roman" w:hAnsi="Times New Roman" w:cs="Times New Roman"/>
+          <w:kern w:val="0"/>
+          <w:sz w:val="24"/>
+          <w:szCs w:val="24"/>
+          <w14:ligatures w14:val="none"/>
+        </w:rPr>
+      </w:pPr>
+      <w:r>
+        <w:rPr>
+          <w:rFonts w:ascii="Times New Roman" w:eastAsia="Times New Roman" w:hAnsi="Times New Roman" w:cs="Times New Roman"/>
+          <w:kern w:val="0"/>
+          <w:sz w:val="24"/>
+          <w:szCs w:val="24"/>
+          <w14:ligatures w14:val="none"/>
+        </w:rPr>
+        <w:t xml:space="preserve">float </w:t>
+      </w:r>
+      <w:r>
+        <w:rPr>
+          <w:rFonts w:ascii="Times New Roman" w:eastAsia="Times New Roman" w:hAnsi="Times New Roman" w:cs="Times New Roman"/>
+          <w:kern w:val="0"/>
+          <w:sz w:val="24"/>
+          <w:szCs w:val="24"/>
+          <w14:ligatures w14:val="none"/>
+        </w:rPr>
+        <w:t>speed: la velocidad de movimiento de la hoja</w:t>
+      </w:r>
+    </w:p>
+    <w:p>
+      <w:pPr>
+        <w:pStyle w:val="NormalWeb"/>
+        <w:spacing w:line="360" w:lineRule="auto"/>
+        <w:ind w:left="1416"/>
+        <w:jc w:val="both"/>
+      </w:pPr>
+      <w:r>
+        <w:t xml:space="preserve">int </w:t>
+      </w:r>
+      <w:r>
+        <w:t>behavior: indica el comportamiento actual del enemigo</w:t>
+      </w:r>
+      <w:r>
+        <w:t>, el sentido en el que se mueve</w:t>
+      </w:r>
+    </w:p>
+    <w:p>
+      <w:pPr>
+        <w:pStyle w:val="NormalWeb"/>
+        <w:spacing w:line="360" w:lineRule="auto"/>
+        <w:jc w:val="both"/>
+      </w:pPr>
+      <w:r>
+        <w:tab/>
+        <w:t>Métodos</w:t>
+      </w:r>
+    </w:p>
+    <w:p>
+      <w:pPr>
+        <w:pStyle w:val="NormalWeb"/>
+        <w:spacing w:line="360" w:lineRule="auto"/>
+        <w:ind w:left="1416"/>
+        <w:jc w:val="both"/>
+      </w:pPr>
+      <w:r>
+        <w:t xml:space="preserve">void </w:t>
+      </w:r>
+      <w:r>
+        <w:t>spawn(): Método que genera un enemigo en una posición aleatoria del mapa.</w:t>
+      </w:r>
+    </w:p>
+    <w:p>
+      <w:pPr>
+        <w:pStyle w:val="NormalWeb"/>
+        <w:spacing w:line="360" w:lineRule="auto"/>
+        <w:ind w:left="1416"/>
+        <w:jc w:val="both"/>
+      </w:pPr>
+      <w:r>
+        <w:t xml:space="preserve">void </w:t>
+      </w:r>
+      <w:r>
+        <w:t>move(): Método que determina la dirección y la velocidad del movimiento del enemigo en cada fotograma del juego.</w:t>
+      </w:r>
+    </w:p>
+    <w:p>
+      <w:pPr>
+        <w:pStyle w:val="NormalWeb"/>
+        <w:spacing w:line="360" w:lineRule="auto"/>
+        <w:ind w:left="1416"/>
+        <w:jc w:val="both"/>
+      </w:pPr>
+      <w:r>
+        <w:t xml:space="preserve">int </w:t>
+      </w:r>
+      <w:r>
+        <w:t>get_position(): Método que devuelve la posición actual del enemigo en el mapa.</w:t>
+      </w:r>
+    </w:p>
+    <w:p>
+      <w:pPr>
+        <w:pStyle w:val="NormalWeb"/>
+        <w:spacing w:line="360" w:lineRule="auto"/>
+        <w:ind w:left="1416"/>
+        <w:jc w:val="both"/>
+      </w:pPr>
+      <w:r>
+        <w:t xml:space="preserve">void </w:t>
+      </w:r>
+      <w:r>
+        <w:t>set_position(): Método que establece la posición del enemigo en el mapa en una posición determinada.</w:t>
+      </w:r>
+    </w:p>
+    <w:p>
+      <w:pPr>
+        <w:pStyle w:val="NormalWeb"/>
+        <w:spacing w:line="360" w:lineRule="auto"/>
+        <w:jc w:val="both"/>
+      </w:pPr>
+      <w:r>
+        <w:tab/>
+      </w:r>
+      <w:r>
+        <w:tab/>
       </w:r>
     </w:p>
     <w:p>
@@ -1502,35 +2253,134 @@
           <w:numId w:val="2"/>
         </w:numPr>
         <w:spacing w:line="360" w:lineRule="auto"/>
+        <w:jc w:val="both"/>
         <w:rPr>
           <w:b/>
           <w:bCs/>
         </w:rPr>
       </w:pPr>
-      <w:proofErr w:type="spellStart"/>
-      <w:r>
-        <w:t>Enemies</w:t>
-      </w:r>
-      <w:proofErr w:type="spellEnd"/>
+      <w:r>
+        <w:t xml:space="preserve">Puzles </w:t>
+      </w:r>
+      <w:r>
+        <w:t xml:space="preserve"> </w:t>
+      </w:r>
     </w:p>
     <w:p>
       <w:pPr>
         <w:pStyle w:val="NormalWeb"/>
-        <w:numPr>
-          <w:ilvl w:val="0"/>
-          <w:numId w:val="2"/>
-        </w:numPr>
         <w:spacing w:line="360" w:lineRule="auto"/>
-        <w:rPr>
-          <w:b/>
-          <w:bCs/>
-        </w:rPr>
-      </w:pPr>
-      <w:r>
-        <w:t xml:space="preserve">Puzles </w:t>
+        <w:ind w:left="720"/>
+        <w:jc w:val="both"/>
+      </w:pPr>
+      <w:r>
+        <w:t xml:space="preserve">Atributos </w:t>
+      </w:r>
+    </w:p>
+    <w:p>
+      <w:pPr>
+        <w:pStyle w:val="NormalWeb"/>
+        <w:spacing w:line="360" w:lineRule="auto"/>
+        <w:ind w:left="1416" w:firstLine="60"/>
+        <w:jc w:val="both"/>
+      </w:pPr>
+      <w:r>
+        <w:t xml:space="preserve">string </w:t>
+      </w:r>
+      <w:r>
+        <w:t xml:space="preserve">question: La pregunta o enunciado del </w:t>
+      </w:r>
+      <w:r>
+        <w:t>puzle</w:t>
+      </w:r>
+      <w:r>
+        <w:t xml:space="preserve"> que el jugador debe resolver.</w:t>
+      </w:r>
+    </w:p>
+    <w:p>
+      <w:pPr>
+        <w:pStyle w:val="NormalWeb"/>
+        <w:spacing w:line="360" w:lineRule="auto"/>
+        <w:ind w:left="720"/>
+        <w:jc w:val="both"/>
+      </w:pPr>
+      <w:r>
+        <w:t xml:space="preserve">   </w:t>
+      </w:r>
+      <w:r>
+        <w:tab/>
       </w:r>
       <w:r>
         <w:t xml:space="preserve"> </w:t>
+      </w:r>
+      <w:r>
+        <w:t xml:space="preserve">int </w:t>
+      </w:r>
+      <w:r>
+        <w:t xml:space="preserve">answer: La respuesta correcta del </w:t>
+      </w:r>
+      <w:r>
+        <w:t>puzle</w:t>
+      </w:r>
+      <w:r>
+        <w:t>.</w:t>
+      </w:r>
+    </w:p>
+    <w:p>
+      <w:pPr>
+        <w:pStyle w:val="NormalWeb"/>
+        <w:spacing w:line="360" w:lineRule="auto"/>
+        <w:ind w:left="720"/>
+        <w:jc w:val="both"/>
+      </w:pPr>
+      <w:r>
+        <w:lastRenderedPageBreak/>
+        <w:t xml:space="preserve">Métodos </w:t>
+      </w:r>
+    </w:p>
+    <w:p>
+      <w:pPr>
+        <w:pStyle w:val="NormalWeb"/>
+        <w:spacing w:line="360" w:lineRule="auto"/>
+        <w:ind w:left="720" w:firstLine="696"/>
+        <w:jc w:val="both"/>
+      </w:pPr>
+      <w:r>
+        <w:t xml:space="preserve">void </w:t>
+      </w:r>
+      <w:r>
+        <w:t>show_puzzle(): Muestra la pregunta o enunciado del puzzle al jugador.</w:t>
+      </w:r>
+    </w:p>
+    <w:p>
+      <w:pPr>
+        <w:pStyle w:val="NormalWeb"/>
+        <w:spacing w:line="360" w:lineRule="auto"/>
+        <w:ind w:left="1416"/>
+        <w:jc w:val="both"/>
+      </w:pPr>
+      <w:r>
+        <w:t>void</w:t>
+      </w:r>
+      <w:r>
+        <w:t xml:space="preserve"> check_answer(player_answer): Comprueba si la respuesta proporcionada por el jugador es correcta. Si la respuesta es correcta, el jugador avanzará al siguiente nivel. Si la respuesta es incorrecta, el jugador tendrá que intentar resolver el puzzle de nuevo.</w:t>
+      </w:r>
+    </w:p>
+    <w:p>
+      <w:pPr>
+        <w:pStyle w:val="NormalWeb"/>
+        <w:spacing w:line="360" w:lineRule="auto"/>
+        <w:ind w:left="1416"/>
+        <w:jc w:val="both"/>
+        <w:rPr>
+          <w:u w:val="single"/>
+        </w:rPr>
+      </w:pPr>
+      <w:r>
+        <w:t xml:space="preserve">void </w:t>
+      </w:r>
+      <w:r>
+        <w:t>get_hint(): Proporciona una pista o ayuda al jugador para resolver el puzzle, si está disponible. La cantidad y la calidad de las pistas dependerá de la dificultad del puzzle</w:t>
       </w:r>
     </w:p>
     <w:sectPr>
@@ -1695,9 +2545,158 @@
     </w:lvl>
   </w:abstractNum>
   <w:abstractNum w:abstractNumId="1" w15:restartNumberingAfterBreak="0">
-    <w:nsid w:val="76FB4C8F"/>
+    <w:nsid w:val="0C467D0A"/>
+    <w:multiLevelType w:val="multilevel"/>
+    <w:tmpl w:val="6F7A1D60"/>
+    <w:lvl w:ilvl="0">
+      <w:start w:val="1"/>
+      <w:numFmt w:val="bullet"/>
+      <w:lvlText w:val=""/>
+      <w:lvlJc w:val="left"/>
+      <w:pPr>
+        <w:tabs>
+          <w:tab w:val="num" w:pos="720"/>
+        </w:tabs>
+        <w:ind w:left="720" w:hanging="360"/>
+      </w:pPr>
+      <w:rPr>
+        <w:rFonts w:ascii="Symbol" w:hAnsi="Symbol" w:hint="default"/>
+        <w:sz w:val="20"/>
+      </w:rPr>
+    </w:lvl>
+    <w:lvl w:ilvl="1" w:tentative="1">
+      <w:start w:val="1"/>
+      <w:numFmt w:val="bullet"/>
+      <w:lvlText w:val="o"/>
+      <w:lvlJc w:val="left"/>
+      <w:pPr>
+        <w:tabs>
+          <w:tab w:val="num" w:pos="1440"/>
+        </w:tabs>
+        <w:ind w:left="1440" w:hanging="360"/>
+      </w:pPr>
+      <w:rPr>
+        <w:rFonts w:ascii="Courier New" w:hAnsi="Courier New" w:hint="default"/>
+        <w:sz w:val="20"/>
+      </w:rPr>
+    </w:lvl>
+    <w:lvl w:ilvl="2" w:tentative="1">
+      <w:start w:val="1"/>
+      <w:numFmt w:val="bullet"/>
+      <w:lvlText w:val=""/>
+      <w:lvlJc w:val="left"/>
+      <w:pPr>
+        <w:tabs>
+          <w:tab w:val="num" w:pos="2160"/>
+        </w:tabs>
+        <w:ind w:left="2160" w:hanging="360"/>
+      </w:pPr>
+      <w:rPr>
+        <w:rFonts w:ascii="Wingdings" w:hAnsi="Wingdings" w:hint="default"/>
+        <w:sz w:val="20"/>
+      </w:rPr>
+    </w:lvl>
+    <w:lvl w:ilvl="3" w:tentative="1">
+      <w:start w:val="1"/>
+      <w:numFmt w:val="bullet"/>
+      <w:lvlText w:val=""/>
+      <w:lvlJc w:val="left"/>
+      <w:pPr>
+        <w:tabs>
+          <w:tab w:val="num" w:pos="2880"/>
+        </w:tabs>
+        <w:ind w:left="2880" w:hanging="360"/>
+      </w:pPr>
+      <w:rPr>
+        <w:rFonts w:ascii="Wingdings" w:hAnsi="Wingdings" w:hint="default"/>
+        <w:sz w:val="20"/>
+      </w:rPr>
+    </w:lvl>
+    <w:lvl w:ilvl="4" w:tentative="1">
+      <w:start w:val="1"/>
+      <w:numFmt w:val="bullet"/>
+      <w:lvlText w:val=""/>
+      <w:lvlJc w:val="left"/>
+      <w:pPr>
+        <w:tabs>
+          <w:tab w:val="num" w:pos="3600"/>
+        </w:tabs>
+        <w:ind w:left="3600" w:hanging="360"/>
+      </w:pPr>
+      <w:rPr>
+        <w:rFonts w:ascii="Wingdings" w:hAnsi="Wingdings" w:hint="default"/>
+        <w:sz w:val="20"/>
+      </w:rPr>
+    </w:lvl>
+    <w:lvl w:ilvl="5" w:tentative="1">
+      <w:start w:val="1"/>
+      <w:numFmt w:val="bullet"/>
+      <w:lvlText w:val=""/>
+      <w:lvlJc w:val="left"/>
+      <w:pPr>
+        <w:tabs>
+          <w:tab w:val="num" w:pos="4320"/>
+        </w:tabs>
+        <w:ind w:left="4320" w:hanging="360"/>
+      </w:pPr>
+      <w:rPr>
+        <w:rFonts w:ascii="Wingdings" w:hAnsi="Wingdings" w:hint="default"/>
+        <w:sz w:val="20"/>
+      </w:rPr>
+    </w:lvl>
+    <w:lvl w:ilvl="6" w:tentative="1">
+      <w:start w:val="1"/>
+      <w:numFmt w:val="bullet"/>
+      <w:lvlText w:val=""/>
+      <w:lvlJc w:val="left"/>
+      <w:pPr>
+        <w:tabs>
+          <w:tab w:val="num" w:pos="5040"/>
+        </w:tabs>
+        <w:ind w:left="5040" w:hanging="360"/>
+      </w:pPr>
+      <w:rPr>
+        <w:rFonts w:ascii="Wingdings" w:hAnsi="Wingdings" w:hint="default"/>
+        <w:sz w:val="20"/>
+      </w:rPr>
+    </w:lvl>
+    <w:lvl w:ilvl="7" w:tentative="1">
+      <w:start w:val="1"/>
+      <w:numFmt w:val="bullet"/>
+      <w:lvlText w:val=""/>
+      <w:lvlJc w:val="left"/>
+      <w:pPr>
+        <w:tabs>
+          <w:tab w:val="num" w:pos="5760"/>
+        </w:tabs>
+        <w:ind w:left="5760" w:hanging="360"/>
+      </w:pPr>
+      <w:rPr>
+        <w:rFonts w:ascii="Wingdings" w:hAnsi="Wingdings" w:hint="default"/>
+        <w:sz w:val="20"/>
+      </w:rPr>
+    </w:lvl>
+    <w:lvl w:ilvl="8" w:tentative="1">
+      <w:start w:val="1"/>
+      <w:numFmt w:val="bullet"/>
+      <w:lvlText w:val=""/>
+      <w:lvlJc w:val="left"/>
+      <w:pPr>
+        <w:tabs>
+          <w:tab w:val="num" w:pos="6480"/>
+        </w:tabs>
+        <w:ind w:left="6480" w:hanging="360"/>
+      </w:pPr>
+      <w:rPr>
+        <w:rFonts w:ascii="Wingdings" w:hAnsi="Wingdings" w:hint="default"/>
+        <w:sz w:val="20"/>
+      </w:rPr>
+    </w:lvl>
+  </w:abstractNum>
+  <w:abstractNum w:abstractNumId="2" w15:restartNumberingAfterBreak="0">
+    <w:nsid w:val="33865298"/>
     <w:multiLevelType w:val="hybridMultilevel"/>
-    <w:tmpl w:val="A5901978"/>
+    <w:tmpl w:val="9828E22A"/>
     <w:lvl w:ilvl="0" w:tplc="240A0001">
       <w:start w:val="1"/>
       <w:numFmt w:val="bullet"/>
@@ -1807,11 +2806,130 @@
       </w:rPr>
     </w:lvl>
   </w:abstractNum>
+  <w:abstractNum w:abstractNumId="3" w15:restartNumberingAfterBreak="0">
+    <w:nsid w:val="76FB4C8F"/>
+    <w:multiLevelType w:val="hybridMultilevel"/>
+    <w:tmpl w:val="A5901978"/>
+    <w:lvl w:ilvl="0" w:tplc="240A0001">
+      <w:start w:val="1"/>
+      <w:numFmt w:val="bullet"/>
+      <w:lvlText w:val=""/>
+      <w:lvlJc w:val="left"/>
+      <w:pPr>
+        <w:ind w:left="720" w:hanging="360"/>
+      </w:pPr>
+      <w:rPr>
+        <w:rFonts w:ascii="Symbol" w:hAnsi="Symbol" w:hint="default"/>
+      </w:rPr>
+    </w:lvl>
+    <w:lvl w:ilvl="1" w:tplc="240A0003">
+      <w:start w:val="1"/>
+      <w:numFmt w:val="bullet"/>
+      <w:lvlText w:val="o"/>
+      <w:lvlJc w:val="left"/>
+      <w:pPr>
+        <w:ind w:left="1440" w:hanging="360"/>
+      </w:pPr>
+      <w:rPr>
+        <w:rFonts w:ascii="Courier New" w:hAnsi="Courier New" w:cs="Courier New" w:hint="default"/>
+      </w:rPr>
+    </w:lvl>
+    <w:lvl w:ilvl="2" w:tplc="240A0005" w:tentative="1">
+      <w:start w:val="1"/>
+      <w:numFmt w:val="bullet"/>
+      <w:lvlText w:val=""/>
+      <w:lvlJc w:val="left"/>
+      <w:pPr>
+        <w:ind w:left="2160" w:hanging="360"/>
+      </w:pPr>
+      <w:rPr>
+        <w:rFonts w:ascii="Wingdings" w:hAnsi="Wingdings" w:hint="default"/>
+      </w:rPr>
+    </w:lvl>
+    <w:lvl w:ilvl="3" w:tplc="240A0001" w:tentative="1">
+      <w:start w:val="1"/>
+      <w:numFmt w:val="bullet"/>
+      <w:lvlText w:val=""/>
+      <w:lvlJc w:val="left"/>
+      <w:pPr>
+        <w:ind w:left="2880" w:hanging="360"/>
+      </w:pPr>
+      <w:rPr>
+        <w:rFonts w:ascii="Symbol" w:hAnsi="Symbol" w:hint="default"/>
+      </w:rPr>
+    </w:lvl>
+    <w:lvl w:ilvl="4" w:tplc="240A0003" w:tentative="1">
+      <w:start w:val="1"/>
+      <w:numFmt w:val="bullet"/>
+      <w:lvlText w:val="o"/>
+      <w:lvlJc w:val="left"/>
+      <w:pPr>
+        <w:ind w:left="3600" w:hanging="360"/>
+      </w:pPr>
+      <w:rPr>
+        <w:rFonts w:ascii="Courier New" w:hAnsi="Courier New" w:cs="Courier New" w:hint="default"/>
+      </w:rPr>
+    </w:lvl>
+    <w:lvl w:ilvl="5" w:tplc="240A0005" w:tentative="1">
+      <w:start w:val="1"/>
+      <w:numFmt w:val="bullet"/>
+      <w:lvlText w:val=""/>
+      <w:lvlJc w:val="left"/>
+      <w:pPr>
+        <w:ind w:left="4320" w:hanging="360"/>
+      </w:pPr>
+      <w:rPr>
+        <w:rFonts w:ascii="Wingdings" w:hAnsi="Wingdings" w:hint="default"/>
+      </w:rPr>
+    </w:lvl>
+    <w:lvl w:ilvl="6" w:tplc="240A0001" w:tentative="1">
+      <w:start w:val="1"/>
+      <w:numFmt w:val="bullet"/>
+      <w:lvlText w:val=""/>
+      <w:lvlJc w:val="left"/>
+      <w:pPr>
+        <w:ind w:left="5040" w:hanging="360"/>
+      </w:pPr>
+      <w:rPr>
+        <w:rFonts w:ascii="Symbol" w:hAnsi="Symbol" w:hint="default"/>
+      </w:rPr>
+    </w:lvl>
+    <w:lvl w:ilvl="7" w:tplc="240A0003" w:tentative="1">
+      <w:start w:val="1"/>
+      <w:numFmt w:val="bullet"/>
+      <w:lvlText w:val="o"/>
+      <w:lvlJc w:val="left"/>
+      <w:pPr>
+        <w:ind w:left="5760" w:hanging="360"/>
+      </w:pPr>
+      <w:rPr>
+        <w:rFonts w:ascii="Courier New" w:hAnsi="Courier New" w:cs="Courier New" w:hint="default"/>
+      </w:rPr>
+    </w:lvl>
+    <w:lvl w:ilvl="8" w:tplc="240A0005" w:tentative="1">
+      <w:start w:val="1"/>
+      <w:numFmt w:val="bullet"/>
+      <w:lvlText w:val=""/>
+      <w:lvlJc w:val="left"/>
+      <w:pPr>
+        <w:ind w:left="6480" w:hanging="360"/>
+      </w:pPr>
+      <w:rPr>
+        <w:rFonts w:ascii="Wingdings" w:hAnsi="Wingdings" w:hint="default"/>
+      </w:rPr>
+    </w:lvl>
+  </w:abstractNum>
   <w:num w:numId="1" w16cid:durableId="853611166">
     <w:abstractNumId w:val="0"/>
   </w:num>
   <w:num w:numId="2" w16cid:durableId="655229407">
+    <w:abstractNumId w:val="3"/>
+  </w:num>
+  <w:num w:numId="3" w16cid:durableId="122385882">
     <w:abstractNumId w:val="1"/>
+  </w:num>
+  <w:num w:numId="4" w16cid:durableId="1980912372">
+    <w:abstractNumId w:val="2"/>
   </w:num>
 </w:numbering>
 </file>
@@ -2414,6 +3532,19 @@
       <w:contextualSpacing/>
     </w:pPr>
   </w:style>
+  <w:style w:type="character" w:styleId="CdigoHTML">
+    <w:name w:val="HTML Code"/>
+    <w:basedOn w:val="Fuentedeprrafopredeter"/>
+    <w:uiPriority w:val="99"/>
+    <w:semiHidden/>
+    <w:unhideWhenUsed/>
+    <w:rsid w:val="00161557"/>
+    <w:rPr>
+      <w:rFonts w:ascii="Courier New" w:eastAsia="Times New Roman" w:hAnsi="Courier New" w:cs="Courier New"/>
+      <w:sz w:val="20"/>
+      <w:szCs w:val="20"/>
+    </w:rPr>
+  </w:style>
 </w:styles>
 </file>
 
@@ -2587,6 +3718,7 @@
     <w:rsid w:val="00252E89"/>
     <w:rsid w:val="00327A2D"/>
     <w:rsid w:val="00544568"/>
+    <w:rsid w:val="00576F75"/>
     <w:rsid w:val="009A3D08"/>
     <w:rsid w:val="00AD7429"/>
     <w:rsid w:val="00AE43A5"/>

</xml_diff>

<commit_message>
Depuración de acuerdo a necesidades
</commit_message>
<xml_diff>
--- a/Documentación/Idea.docx
+++ b/Documentación/Idea.docx
@@ -1397,14 +1397,9 @@
       <w:r>
         <w:t xml:space="preserve">Físicas: </w:t>
       </w:r>
-      <w:proofErr w:type="spellStart"/>
-      <w:r>
-        <w:t>E</w:t>
-      </w:r>
-      <w:r>
-        <w:t>juego</w:t>
-      </w:r>
-      <w:proofErr w:type="spellEnd"/>
+      <w:r>
+        <w:t>El juego</w:t>
+      </w:r>
       <w:r>
         <w:t xml:space="preserve"> requerirá la implementación de diversas físicas para proporcionar una experiencia de juego realista y emocionante.</w:t>
       </w:r>
@@ -1491,11 +1486,9 @@
       <w:r>
         <w:t xml:space="preserve">Lugares seguros: el objetivo del juego es encontrar un lugar seguro para la estancia de la hoja, por lo que es de vital importancia definir </w:t>
       </w:r>
-      <w:proofErr w:type="spellStart"/>
-      <w:r>
-        <w:t>cuales</w:t>
-      </w:r>
-      <w:proofErr w:type="spellEnd"/>
+      <w:r>
+        <w:t>cuáles</w:t>
+      </w:r>
       <w:r>
         <w:t xml:space="preserve"> son y que características tienen los lugares seguros.</w:t>
       </w:r>
@@ -1531,14 +1524,12 @@
           <w:bCs/>
         </w:rPr>
       </w:pPr>
-      <w:proofErr w:type="spellStart"/>
       <w:r>
         <w:t>G</w:t>
       </w:r>
       <w:r>
         <w:t>ame</w:t>
       </w:r>
-      <w:proofErr w:type="spellEnd"/>
     </w:p>
     <w:p>
       <w:pPr>
@@ -1564,49 +1555,15 @@
           <w14:ligatures w14:val="none"/>
         </w:rPr>
       </w:pPr>
-      <w:proofErr w:type="spellStart"/>
-      <w:r>
-        <w:rPr>
-          <w:rFonts w:ascii="Times New Roman" w:eastAsia="Times New Roman" w:hAnsi="Times New Roman" w:cs="Times New Roman"/>
-          <w:kern w:val="0"/>
-          <w:sz w:val="24"/>
-          <w:szCs w:val="24"/>
-          <w14:ligatures w14:val="none"/>
-        </w:rPr>
-        <w:t>int</w:t>
-      </w:r>
-      <w:proofErr w:type="spellEnd"/>
-      <w:r>
-        <w:rPr>
-          <w:rFonts w:ascii="Times New Roman" w:eastAsia="Times New Roman" w:hAnsi="Times New Roman" w:cs="Times New Roman"/>
-          <w:kern w:val="0"/>
-          <w:sz w:val="24"/>
-          <w:szCs w:val="24"/>
-          <w14:ligatures w14:val="none"/>
-        </w:rPr>
-        <w:t xml:space="preserve"> </w:t>
-      </w:r>
-      <w:proofErr w:type="spellStart"/>
-      <w:r>
-        <w:rPr>
-          <w:rFonts w:ascii="Times New Roman" w:eastAsia="Times New Roman" w:hAnsi="Times New Roman" w:cs="Times New Roman"/>
-          <w:kern w:val="0"/>
-          <w:sz w:val="24"/>
-          <w:szCs w:val="24"/>
-          <w14:ligatures w14:val="none"/>
-        </w:rPr>
-        <w:t>level</w:t>
-      </w:r>
-      <w:proofErr w:type="spellEnd"/>
-      <w:r>
-        <w:rPr>
-          <w:rFonts w:ascii="Times New Roman" w:eastAsia="Times New Roman" w:hAnsi="Times New Roman" w:cs="Times New Roman"/>
-          <w:kern w:val="0"/>
-          <w:sz w:val="24"/>
-          <w:szCs w:val="24"/>
-          <w14:ligatures w14:val="none"/>
-        </w:rPr>
-        <w:t>: representa el nivel actual en el que se encuentra el jugador.</w:t>
+      <w:r>
+        <w:rPr>
+          <w:rFonts w:ascii="Times New Roman" w:eastAsia="Times New Roman" w:hAnsi="Times New Roman" w:cs="Times New Roman"/>
+          <w:kern w:val="0"/>
+          <w:sz w:val="24"/>
+          <w:szCs w:val="24"/>
+          <w14:ligatures w14:val="none"/>
+        </w:rPr>
+        <w:t>int level: representa el nivel actual en el que se encuentra el jugador.</w:t>
       </w:r>
     </w:p>
     <w:p>
@@ -1616,21 +1573,8 @@
         <w:ind w:left="1416"/>
         <w:jc w:val="both"/>
       </w:pPr>
-      <w:proofErr w:type="spellStart"/>
-      <w:r>
-        <w:t>bool</w:t>
-      </w:r>
-      <w:proofErr w:type="spellEnd"/>
-      <w:r>
-        <w:t xml:space="preserve"> </w:t>
-      </w:r>
-      <w:proofErr w:type="spellStart"/>
-      <w:r>
-        <w:t>gameOver</w:t>
-      </w:r>
-      <w:proofErr w:type="spellEnd"/>
-      <w:r>
-        <w:t>: indica si el juego ha terminado o no.</w:t>
+      <w:r>
+        <w:t>bool gameOver: indica si el juego ha terminado o no.</w:t>
       </w:r>
     </w:p>
     <w:p>
@@ -1651,34 +1595,16 @@
         <w:ind w:left="1416"/>
         <w:jc w:val="both"/>
       </w:pPr>
-      <w:proofErr w:type="spellStart"/>
-      <w:r>
-        <w:t>void</w:t>
-      </w:r>
-      <w:proofErr w:type="spellEnd"/>
-      <w:r>
-        <w:t xml:space="preserve"> </w:t>
-      </w:r>
-      <w:proofErr w:type="spellStart"/>
+      <w:r>
+        <w:t xml:space="preserve">void </w:t>
+      </w:r>
       <w:proofErr w:type="gramStart"/>
       <w:r>
-        <w:t>startGame</w:t>
-      </w:r>
-      <w:proofErr w:type="spellEnd"/>
-      <w:r>
-        <w:t>(</w:t>
+        <w:t>startGame(</w:t>
       </w:r>
       <w:proofErr w:type="gramEnd"/>
       <w:r>
-        <w:t xml:space="preserve">): inicializa el juego y establece los valores iniciales para score y </w:t>
-      </w:r>
-      <w:proofErr w:type="spellStart"/>
-      <w:r>
-        <w:t>level</w:t>
-      </w:r>
-      <w:proofErr w:type="spellEnd"/>
-      <w:r>
-        <w:t>.</w:t>
+        <w:t>): inicializa el juego y establece los valores iniciales para score y level.</w:t>
       </w:r>
     </w:p>
     <w:p>
@@ -1688,34 +1614,16 @@
         <w:ind w:left="1416"/>
         <w:jc w:val="both"/>
       </w:pPr>
-      <w:proofErr w:type="spellStart"/>
-      <w:r>
-        <w:t>void</w:t>
-      </w:r>
-      <w:proofErr w:type="spellEnd"/>
-      <w:r>
-        <w:t xml:space="preserve"> </w:t>
-      </w:r>
-      <w:proofErr w:type="spellStart"/>
+      <w:r>
+        <w:t xml:space="preserve">void </w:t>
+      </w:r>
       <w:proofErr w:type="gramStart"/>
       <w:r>
-        <w:t>endGame</w:t>
-      </w:r>
-      <w:proofErr w:type="spellEnd"/>
-      <w:r>
-        <w:t>(</w:t>
+        <w:t>endGame(</w:t>
       </w:r>
       <w:proofErr w:type="gramEnd"/>
       <w:r>
-        <w:t xml:space="preserve">): cambia el valor de </w:t>
-      </w:r>
-      <w:proofErr w:type="spellStart"/>
-      <w:r>
-        <w:t>gameOver</w:t>
-      </w:r>
-      <w:proofErr w:type="spellEnd"/>
-      <w:r>
-        <w:t xml:space="preserve"> a true y muestra la puntuación final del jugador.</w:t>
+        <w:t>): cambia el valor de gameOver a true y muestra la puntuación final del jugador.</w:t>
       </w:r>
     </w:p>
     <w:p>
@@ -1725,35 +1633,17 @@
         <w:ind w:left="1416"/>
         <w:jc w:val="both"/>
       </w:pPr>
-      <w:proofErr w:type="spellStart"/>
       <w:r>
         <w:lastRenderedPageBreak/>
-        <w:t>void</w:t>
-      </w:r>
-      <w:proofErr w:type="spellEnd"/>
-      <w:r>
-        <w:t xml:space="preserve"> </w:t>
-      </w:r>
-      <w:proofErr w:type="spellStart"/>
+        <w:t xml:space="preserve">void </w:t>
+      </w:r>
       <w:proofErr w:type="gramStart"/>
       <w:r>
-        <w:t>nextLevel</w:t>
-      </w:r>
-      <w:proofErr w:type="spellEnd"/>
-      <w:r>
-        <w:t>(</w:t>
+        <w:t>nextLevel(</w:t>
       </w:r>
       <w:proofErr w:type="gramEnd"/>
       <w:r>
-        <w:t xml:space="preserve">): aumenta el valor de </w:t>
-      </w:r>
-      <w:proofErr w:type="spellStart"/>
-      <w:r>
-        <w:t>level</w:t>
-      </w:r>
-      <w:proofErr w:type="spellEnd"/>
-      <w:r>
-        <w:t xml:space="preserve"> en 1 y actualiza el entorno y los desafíos para el siguiente nivel</w:t>
+        <w:t>): aumenta el valor de level en 1 y actualiza el entorno y los desafíos para el siguiente nivel</w:t>
       </w:r>
     </w:p>
     <w:p>
@@ -1763,22 +1653,12 @@
         <w:ind w:left="1416"/>
         <w:jc w:val="both"/>
       </w:pPr>
-      <w:proofErr w:type="spellStart"/>
-      <w:r>
-        <w:t>bool</w:t>
-      </w:r>
-      <w:proofErr w:type="spellEnd"/>
-      <w:r>
-        <w:t xml:space="preserve"> </w:t>
-      </w:r>
-      <w:proofErr w:type="spellStart"/>
+      <w:r>
+        <w:t xml:space="preserve">bool </w:t>
+      </w:r>
       <w:proofErr w:type="gramStart"/>
       <w:r>
-        <w:t>checkGameOver</w:t>
-      </w:r>
-      <w:proofErr w:type="spellEnd"/>
-      <w:r>
-        <w:t>(</w:t>
+        <w:t>checkGameOver(</w:t>
       </w:r>
       <w:proofErr w:type="gramEnd"/>
       <w:r>
@@ -1837,6 +1717,154 @@
     </w:p>
     <w:p>
       <w:pPr>
+        <w:spacing w:before="100" w:beforeAutospacing="1" w:after="100" w:afterAutospacing="1" w:line="240" w:lineRule="auto"/>
+        <w:ind w:left="708" w:firstLine="708"/>
+        <w:jc w:val="both"/>
+        <w:rPr>
+          <w:rFonts w:ascii="Times New Roman" w:eastAsia="Times New Roman" w:hAnsi="Times New Roman" w:cs="Times New Roman"/>
+          <w:kern w:val="0"/>
+          <w:sz w:val="24"/>
+          <w:szCs w:val="24"/>
+          <w14:ligatures w14:val="none"/>
+        </w:rPr>
+      </w:pPr>
+      <w:r>
+        <w:rPr>
+          <w:rFonts w:ascii="Times New Roman" w:eastAsia="Times New Roman" w:hAnsi="Times New Roman" w:cs="Times New Roman"/>
+          <w:kern w:val="0"/>
+          <w:sz w:val="24"/>
+          <w:szCs w:val="24"/>
+          <w14:ligatures w14:val="none"/>
+        </w:rPr>
+        <w:t xml:space="preserve">int </w:t>
+      </w:r>
+      <w:r>
+        <w:rPr>
+          <w:rFonts w:ascii="Times New Roman" w:eastAsia="Times New Roman" w:hAnsi="Times New Roman" w:cs="Times New Roman"/>
+          <w:kern w:val="0"/>
+          <w:sz w:val="24"/>
+          <w:szCs w:val="24"/>
+          <w14:ligatures w14:val="none"/>
+        </w:rPr>
+        <w:t>character_x_size</w:t>
+      </w:r>
+      <w:r>
+        <w:rPr>
+          <w:rFonts w:ascii="Times New Roman" w:eastAsia="Times New Roman" w:hAnsi="Times New Roman" w:cs="Times New Roman"/>
+          <w:kern w:val="0"/>
+          <w:sz w:val="24"/>
+          <w:szCs w:val="24"/>
+          <w14:ligatures w14:val="none"/>
+        </w:rPr>
+        <w:t>: indica cuantos pixele</w:t>
+      </w:r>
+      <w:r>
+        <w:rPr>
+          <w:rFonts w:ascii="Times New Roman" w:eastAsia="Times New Roman" w:hAnsi="Times New Roman" w:cs="Times New Roman"/>
+          <w:kern w:val="0"/>
+          <w:sz w:val="24"/>
+          <w:szCs w:val="24"/>
+          <w14:ligatures w14:val="none"/>
+        </w:rPr>
+        <w:t>s de ancho tiene cada sprite de la hoja</w:t>
+      </w:r>
+    </w:p>
+    <w:p>
+      <w:pPr>
+        <w:spacing w:before="100" w:beforeAutospacing="1" w:after="100" w:afterAutospacing="1" w:line="240" w:lineRule="auto"/>
+        <w:ind w:left="708" w:firstLine="708"/>
+        <w:jc w:val="both"/>
+        <w:rPr>
+          <w:rFonts w:ascii="Times New Roman" w:eastAsia="Times New Roman" w:hAnsi="Times New Roman" w:cs="Times New Roman"/>
+          <w:kern w:val="0"/>
+          <w:sz w:val="24"/>
+          <w:szCs w:val="24"/>
+          <w14:ligatures w14:val="none"/>
+        </w:rPr>
+      </w:pPr>
+      <w:r>
+        <w:rPr>
+          <w:rFonts w:ascii="Times New Roman" w:eastAsia="Times New Roman" w:hAnsi="Times New Roman" w:cs="Times New Roman"/>
+          <w:kern w:val="0"/>
+          <w:sz w:val="24"/>
+          <w:szCs w:val="24"/>
+          <w14:ligatures w14:val="none"/>
+        </w:rPr>
+        <w:t xml:space="preserve">int </w:t>
+      </w:r>
+      <w:r>
+        <w:rPr>
+          <w:rFonts w:ascii="Times New Roman" w:eastAsia="Times New Roman" w:hAnsi="Times New Roman" w:cs="Times New Roman"/>
+          <w:kern w:val="0"/>
+          <w:sz w:val="24"/>
+          <w:szCs w:val="24"/>
+          <w14:ligatures w14:val="none"/>
+        </w:rPr>
+        <w:t>character_y_size</w:t>
+      </w:r>
+      <w:r>
+        <w:rPr>
+          <w:rFonts w:ascii="Times New Roman" w:eastAsia="Times New Roman" w:hAnsi="Times New Roman" w:cs="Times New Roman"/>
+          <w:kern w:val="0"/>
+          <w:sz w:val="24"/>
+          <w:szCs w:val="24"/>
+          <w14:ligatures w14:val="none"/>
+        </w:rPr>
+        <w:t>:</w:t>
+      </w:r>
+      <w:r>
+        <w:rPr>
+          <w:rFonts w:ascii="Times New Roman" w:eastAsia="Times New Roman" w:hAnsi="Times New Roman" w:cs="Times New Roman"/>
+          <w:kern w:val="0"/>
+          <w:sz w:val="24"/>
+          <w:szCs w:val="24"/>
+          <w14:ligatures w14:val="none"/>
+        </w:rPr>
+        <w:t xml:space="preserve"> </w:t>
+      </w:r>
+      <w:r>
+        <w:rPr>
+          <w:rFonts w:ascii="Times New Roman" w:eastAsia="Times New Roman" w:hAnsi="Times New Roman" w:cs="Times New Roman"/>
+          <w:kern w:val="0"/>
+          <w:sz w:val="24"/>
+          <w:szCs w:val="24"/>
+          <w14:ligatures w14:val="none"/>
+        </w:rPr>
+        <w:t>indica cuantos pixele</w:t>
+      </w:r>
+      <w:r>
+        <w:rPr>
+          <w:rFonts w:ascii="Times New Roman" w:eastAsia="Times New Roman" w:hAnsi="Times New Roman" w:cs="Times New Roman"/>
+          <w:kern w:val="0"/>
+          <w:sz w:val="24"/>
+          <w:szCs w:val="24"/>
+          <w14:ligatures w14:val="none"/>
+        </w:rPr>
+        <w:t xml:space="preserve">s de </w:t>
+      </w:r>
+      <w:r>
+        <w:rPr>
+          <w:rFonts w:ascii="Times New Roman" w:eastAsia="Times New Roman" w:hAnsi="Times New Roman" w:cs="Times New Roman"/>
+          <w:kern w:val="0"/>
+          <w:sz w:val="24"/>
+          <w:szCs w:val="24"/>
+          <w14:ligatures w14:val="none"/>
+        </w:rPr>
+        <w:t>alto</w:t>
+      </w:r>
+      <w:r>
+        <w:rPr>
+          <w:rFonts w:ascii="Times New Roman" w:eastAsia="Times New Roman" w:hAnsi="Times New Roman" w:cs="Times New Roman"/>
+          <w:kern w:val="0"/>
+          <w:sz w:val="24"/>
+          <w:szCs w:val="24"/>
+          <w14:ligatures w14:val="none"/>
+        </w:rPr>
+        <w:t xml:space="preserve"> tiene cada sprite de la hoja</w:t>
+      </w:r>
+    </w:p>
+    <w:p>
+      <w:pPr>
         <w:spacing w:after="0" w:line="240" w:lineRule="auto"/>
         <w:ind w:left="708" w:firstLine="708"/>
         <w:jc w:val="both"/>
@@ -1848,27 +1876,15 @@
           <w14:ligatures w14:val="none"/>
         </w:rPr>
       </w:pPr>
-      <w:proofErr w:type="spellStart"/>
-      <w:r>
-        <w:rPr>
-          <w:rFonts w:ascii="Times New Roman" w:eastAsia="Times New Roman" w:hAnsi="Times New Roman" w:cs="Times New Roman"/>
-          <w:kern w:val="0"/>
-          <w:sz w:val="24"/>
-          <w:szCs w:val="24"/>
-          <w14:ligatures w14:val="none"/>
-        </w:rPr>
-        <w:t>int</w:t>
-      </w:r>
-      <w:proofErr w:type="spellEnd"/>
-      <w:r>
-        <w:rPr>
-          <w:rFonts w:ascii="Times New Roman" w:eastAsia="Times New Roman" w:hAnsi="Times New Roman" w:cs="Times New Roman"/>
-          <w:kern w:val="0"/>
-          <w:sz w:val="24"/>
-          <w:szCs w:val="24"/>
-          <w14:ligatures w14:val="none"/>
-        </w:rPr>
-        <w:t xml:space="preserve"> </w:t>
+      <w:r>
+        <w:rPr>
+          <w:rFonts w:ascii="Times New Roman" w:eastAsia="Times New Roman" w:hAnsi="Times New Roman" w:cs="Times New Roman"/>
+          <w:kern w:val="0"/>
+          <w:sz w:val="24"/>
+          <w:szCs w:val="24"/>
+          <w14:ligatures w14:val="none"/>
+        </w:rPr>
+        <w:t xml:space="preserve">int </w:t>
       </w:r>
       <w:r>
         <w:rPr>
@@ -1894,27 +1910,15 @@
           <w14:ligatures w14:val="none"/>
         </w:rPr>
       </w:pPr>
-      <w:proofErr w:type="spellStart"/>
-      <w:r>
-        <w:rPr>
-          <w:rFonts w:ascii="Times New Roman" w:eastAsia="Times New Roman" w:hAnsi="Times New Roman" w:cs="Times New Roman"/>
-          <w:kern w:val="0"/>
-          <w:sz w:val="24"/>
-          <w:szCs w:val="24"/>
-          <w14:ligatures w14:val="none"/>
-        </w:rPr>
-        <w:t>int</w:t>
-      </w:r>
-      <w:proofErr w:type="spellEnd"/>
-      <w:r>
-        <w:rPr>
-          <w:rFonts w:ascii="Times New Roman" w:eastAsia="Times New Roman" w:hAnsi="Times New Roman" w:cs="Times New Roman"/>
-          <w:kern w:val="0"/>
-          <w:sz w:val="24"/>
-          <w:szCs w:val="24"/>
-          <w14:ligatures w14:val="none"/>
-        </w:rPr>
-        <w:t xml:space="preserve"> </w:t>
+      <w:r>
+        <w:rPr>
+          <w:rFonts w:ascii="Times New Roman" w:eastAsia="Times New Roman" w:hAnsi="Times New Roman" w:cs="Times New Roman"/>
+          <w:kern w:val="0"/>
+          <w:sz w:val="24"/>
+          <w:szCs w:val="24"/>
+          <w14:ligatures w14:val="none"/>
+        </w:rPr>
+        <w:t xml:space="preserve">int </w:t>
       </w:r>
       <w:r>
         <w:rPr>
@@ -1940,49 +1944,59 @@
           <w14:ligatures w14:val="none"/>
         </w:rPr>
       </w:pPr>
-      <w:proofErr w:type="spellStart"/>
-      <w:r>
-        <w:rPr>
-          <w:rFonts w:ascii="Times New Roman" w:eastAsia="Times New Roman" w:hAnsi="Times New Roman" w:cs="Times New Roman"/>
-          <w:kern w:val="0"/>
-          <w:sz w:val="24"/>
-          <w:szCs w:val="24"/>
-          <w14:ligatures w14:val="none"/>
-        </w:rPr>
-        <w:t>float</w:t>
-      </w:r>
-      <w:proofErr w:type="spellEnd"/>
-      <w:r>
-        <w:rPr>
-          <w:rFonts w:ascii="Times New Roman" w:eastAsia="Times New Roman" w:hAnsi="Times New Roman" w:cs="Times New Roman"/>
-          <w:kern w:val="0"/>
-          <w:sz w:val="24"/>
-          <w:szCs w:val="24"/>
-          <w14:ligatures w14:val="none"/>
-        </w:rPr>
-        <w:t xml:space="preserve"> </w:t>
-      </w:r>
-      <w:proofErr w:type="spellStart"/>
-      <w:r>
-        <w:rPr>
-          <w:rFonts w:ascii="Times New Roman" w:eastAsia="Times New Roman" w:hAnsi="Times New Roman" w:cs="Times New Roman"/>
-          <w:kern w:val="0"/>
-          <w:sz w:val="24"/>
-          <w:szCs w:val="24"/>
-          <w14:ligatures w14:val="none"/>
-        </w:rPr>
-        <w:t>speed</w:t>
-      </w:r>
-      <w:proofErr w:type="spellEnd"/>
-      <w:r>
-        <w:rPr>
-          <w:rFonts w:ascii="Times New Roman" w:eastAsia="Times New Roman" w:hAnsi="Times New Roman" w:cs="Times New Roman"/>
-          <w:kern w:val="0"/>
-          <w:sz w:val="24"/>
-          <w:szCs w:val="24"/>
-          <w14:ligatures w14:val="none"/>
-        </w:rPr>
-        <w:t>: la velocidad de movimiento de la hoja</w:t>
+      <w:r>
+        <w:rPr>
+          <w:rFonts w:ascii="Times New Roman" w:eastAsia="Times New Roman" w:hAnsi="Times New Roman" w:cs="Times New Roman"/>
+          <w:kern w:val="0"/>
+          <w:sz w:val="24"/>
+          <w:szCs w:val="24"/>
+          <w14:ligatures w14:val="none"/>
+        </w:rPr>
+        <w:t xml:space="preserve">float </w:t>
+      </w:r>
+      <w:r>
+        <w:rPr>
+          <w:rFonts w:ascii="Times New Roman" w:eastAsia="Times New Roman" w:hAnsi="Times New Roman" w:cs="Times New Roman"/>
+          <w:kern w:val="0"/>
+          <w:sz w:val="24"/>
+          <w:szCs w:val="24"/>
+          <w14:ligatures w14:val="none"/>
+        </w:rPr>
+        <w:t>speed: la velocidad de movimiento de la hoja</w:t>
+      </w:r>
+    </w:p>
+    <w:p>
+      <w:pPr>
+        <w:spacing w:before="100" w:beforeAutospacing="1" w:after="100" w:afterAutospacing="1" w:line="240" w:lineRule="auto"/>
+        <w:ind w:left="720" w:firstLine="696"/>
+        <w:jc w:val="both"/>
+        <w:rPr>
+          <w:rFonts w:ascii="Times New Roman" w:eastAsia="Times New Roman" w:hAnsi="Times New Roman" w:cs="Times New Roman"/>
+          <w:kern w:val="0"/>
+          <w:sz w:val="24"/>
+          <w:szCs w:val="24"/>
+          <w14:ligatures w14:val="none"/>
+        </w:rPr>
+      </w:pPr>
+      <w:r>
+        <w:rPr>
+          <w:rFonts w:ascii="Times New Roman" w:eastAsia="Times New Roman" w:hAnsi="Times New Roman" w:cs="Times New Roman"/>
+          <w:kern w:val="0"/>
+          <w:sz w:val="24"/>
+          <w:szCs w:val="24"/>
+          <w14:ligatures w14:val="none"/>
+        </w:rPr>
+        <w:t xml:space="preserve">int health; </w:t>
+      </w:r>
+      <w:r>
+        <w:rPr>
+          <w:rFonts w:ascii="Times New Roman" w:eastAsia="Times New Roman" w:hAnsi="Times New Roman" w:cs="Times New Roman"/>
+          <w:kern w:val="0"/>
+          <w:sz w:val="24"/>
+          <w:szCs w:val="24"/>
+          <w14:ligatures w14:val="none"/>
+        </w:rPr>
+        <w:t>puntos de vida de la hoja</w:t>
       </w:r>
     </w:p>
     <w:p>
@@ -2022,29 +2036,16 @@
           <w14:ligatures w14:val="none"/>
         </w:rPr>
       </w:pPr>
-      <w:proofErr w:type="spellStart"/>
-      <w:r>
-        <w:rPr>
-          <w:rFonts w:ascii="Times New Roman" w:eastAsia="Times New Roman" w:hAnsi="Times New Roman" w:cs="Times New Roman"/>
-          <w:kern w:val="0"/>
-          <w:sz w:val="24"/>
-          <w:szCs w:val="24"/>
-          <w14:ligatures w14:val="none"/>
-        </w:rPr>
-        <w:t>void</w:t>
-      </w:r>
-      <w:proofErr w:type="spellEnd"/>
-      <w:r>
-        <w:rPr>
-          <w:rFonts w:ascii="Times New Roman" w:eastAsia="Times New Roman" w:hAnsi="Times New Roman" w:cs="Times New Roman"/>
-          <w:kern w:val="0"/>
-          <w:sz w:val="24"/>
-          <w:szCs w:val="24"/>
-          <w14:ligatures w14:val="none"/>
-        </w:rPr>
-        <w:t xml:space="preserve"> </w:t>
-      </w:r>
-      <w:proofErr w:type="spellStart"/>
+      <w:r>
+        <w:rPr>
+          <w:rFonts w:ascii="Times New Roman" w:eastAsia="Times New Roman" w:hAnsi="Times New Roman" w:cs="Times New Roman"/>
+          <w:kern w:val="0"/>
+          <w:sz w:val="24"/>
+          <w:szCs w:val="24"/>
+          <w14:ligatures w14:val="none"/>
+        </w:rPr>
+        <w:t xml:space="preserve">void </w:t>
+      </w:r>
       <w:proofErr w:type="gramStart"/>
       <w:r>
         <w:rPr>
@@ -2054,18 +2055,7 @@
           <w:szCs w:val="24"/>
           <w14:ligatures w14:val="none"/>
         </w:rPr>
-        <w:t>move</w:t>
-      </w:r>
-      <w:proofErr w:type="spellEnd"/>
-      <w:r>
-        <w:rPr>
-          <w:rFonts w:ascii="Times New Roman" w:eastAsia="Times New Roman" w:hAnsi="Times New Roman" w:cs="Times New Roman"/>
-          <w:kern w:val="0"/>
-          <w:sz w:val="24"/>
-          <w:szCs w:val="24"/>
-          <w14:ligatures w14:val="none"/>
-        </w:rPr>
-        <w:t>(</w:t>
+        <w:t>move(</w:t>
       </w:r>
       <w:proofErr w:type="gramEnd"/>
       <w:r>
@@ -2090,7 +2080,6 @@
           <w:szCs w:val="24"/>
         </w:rPr>
       </w:pPr>
-      <w:proofErr w:type="spellStart"/>
       <w:r>
         <w:rPr>
           <w:rStyle w:val="CdigoHTML"/>
@@ -2098,9 +2087,8 @@
           <w:sz w:val="24"/>
           <w:szCs w:val="24"/>
         </w:rPr>
-        <w:t>bool</w:t>
-      </w:r>
-      <w:proofErr w:type="spellEnd"/>
+        <w:t xml:space="preserve">bool </w:t>
+      </w:r>
       <w:r>
         <w:rPr>
           <w:rStyle w:val="CdigoHTML"/>
@@ -2108,9 +2096,9 @@
           <w:sz w:val="24"/>
           <w:szCs w:val="24"/>
         </w:rPr>
-        <w:t xml:space="preserve"> </w:t>
-      </w:r>
-      <w:proofErr w:type="spellStart"/>
+        <w:t>is_</w:t>
+      </w:r>
+      <w:proofErr w:type="gramStart"/>
       <w:r>
         <w:rPr>
           <w:rStyle w:val="CdigoHTML"/>
@@ -2118,9 +2106,9 @@
           <w:sz w:val="24"/>
           <w:szCs w:val="24"/>
         </w:rPr>
-        <w:t>is_</w:t>
-      </w:r>
-      <w:proofErr w:type="gramStart"/>
+        <w:t>dead(</w:t>
+      </w:r>
+      <w:proofErr w:type="gramEnd"/>
       <w:r>
         <w:rPr>
           <w:rStyle w:val="CdigoHTML"/>
@@ -2128,26 +2116,6 @@
           <w:sz w:val="24"/>
           <w:szCs w:val="24"/>
         </w:rPr>
-        <w:t>dead</w:t>
-      </w:r>
-      <w:proofErr w:type="spellEnd"/>
-      <w:r>
-        <w:rPr>
-          <w:rStyle w:val="CdigoHTML"/>
-          <w:rFonts w:ascii="Times New Roman" w:eastAsiaTheme="minorEastAsia" w:hAnsi="Times New Roman" w:cs="Times New Roman"/>
-          <w:sz w:val="24"/>
-          <w:szCs w:val="24"/>
-        </w:rPr>
-        <w:t>(</w:t>
-      </w:r>
-      <w:proofErr w:type="gramEnd"/>
-      <w:r>
-        <w:rPr>
-          <w:rStyle w:val="CdigoHTML"/>
-          <w:rFonts w:ascii="Times New Roman" w:eastAsiaTheme="minorEastAsia" w:hAnsi="Times New Roman" w:cs="Times New Roman"/>
-          <w:sz w:val="24"/>
-          <w:szCs w:val="24"/>
-        </w:rPr>
         <w:t>)</w:t>
       </w:r>
       <w:r>
@@ -2178,23 +2146,13 @@
           <w:szCs w:val="24"/>
         </w:rPr>
       </w:pPr>
-      <w:proofErr w:type="spellStart"/>
-      <w:r>
-        <w:rPr>
-          <w:rFonts w:ascii="Times New Roman" w:hAnsi="Times New Roman" w:cs="Times New Roman"/>
-          <w:sz w:val="24"/>
-          <w:szCs w:val="24"/>
-        </w:rPr>
-        <w:t>void</w:t>
-      </w:r>
-      <w:proofErr w:type="spellEnd"/>
-      <w:r>
-        <w:rPr>
-          <w:rFonts w:ascii="Times New Roman" w:hAnsi="Times New Roman" w:cs="Times New Roman"/>
-          <w:sz w:val="24"/>
-          <w:szCs w:val="24"/>
-        </w:rPr>
-        <w:t xml:space="preserve"> </w:t>
+      <w:r>
+        <w:rPr>
+          <w:rFonts w:ascii="Times New Roman" w:hAnsi="Times New Roman" w:cs="Times New Roman"/>
+          <w:sz w:val="24"/>
+          <w:szCs w:val="24"/>
+        </w:rPr>
+        <w:t xml:space="preserve">void </w:t>
       </w:r>
       <w:proofErr w:type="gramStart"/>
       <w:r>
@@ -2250,25 +2208,14 @@
           <w:szCs w:val="24"/>
         </w:rPr>
       </w:pPr>
-      <w:proofErr w:type="spellStart"/>
-      <w:r>
-        <w:rPr>
-          <w:rFonts w:ascii="Times New Roman" w:hAnsi="Times New Roman" w:cs="Times New Roman"/>
-          <w:sz w:val="24"/>
-          <w:szCs w:val="24"/>
-        </w:rPr>
-        <w:t>void</w:t>
-      </w:r>
-      <w:proofErr w:type="spellEnd"/>
-      <w:r>
-        <w:rPr>
-          <w:rFonts w:ascii="Times New Roman" w:hAnsi="Times New Roman" w:cs="Times New Roman"/>
-          <w:sz w:val="24"/>
-          <w:szCs w:val="24"/>
-        </w:rPr>
-        <w:t xml:space="preserve"> </w:t>
-      </w:r>
-      <w:proofErr w:type="spellStart"/>
+      <w:r>
+        <w:rPr>
+          <w:rFonts w:ascii="Times New Roman" w:hAnsi="Times New Roman" w:cs="Times New Roman"/>
+          <w:sz w:val="24"/>
+          <w:szCs w:val="24"/>
+        </w:rPr>
+        <w:t xml:space="preserve">void </w:t>
+      </w:r>
       <w:proofErr w:type="gramStart"/>
       <w:r>
         <w:rPr>
@@ -2276,16 +2223,7 @@
           <w:sz w:val="24"/>
           <w:szCs w:val="24"/>
         </w:rPr>
-        <w:t>fold</w:t>
-      </w:r>
-      <w:proofErr w:type="spellEnd"/>
-      <w:r>
-        <w:rPr>
-          <w:rFonts w:ascii="Times New Roman" w:hAnsi="Times New Roman" w:cs="Times New Roman"/>
-          <w:sz w:val="24"/>
-          <w:szCs w:val="24"/>
-        </w:rPr>
-        <w:t>(</w:t>
+        <w:t>fold(</w:t>
       </w:r>
       <w:proofErr w:type="gramEnd"/>
       <w:r>
@@ -2316,32 +2254,13 @@
           <w:szCs w:val="24"/>
         </w:rPr>
       </w:pPr>
-      <w:proofErr w:type="spellStart"/>
-      <w:r>
-        <w:rPr>
-          <w:rFonts w:ascii="Times New Roman" w:hAnsi="Times New Roman" w:cs="Times New Roman"/>
-          <w:sz w:val="24"/>
-          <w:szCs w:val="24"/>
-        </w:rPr>
-        <w:t>void</w:t>
-      </w:r>
-      <w:proofErr w:type="spellEnd"/>
-      <w:r>
-        <w:rPr>
-          <w:rFonts w:ascii="Times New Roman" w:hAnsi="Times New Roman" w:cs="Times New Roman"/>
-          <w:sz w:val="24"/>
-          <w:szCs w:val="24"/>
-        </w:rPr>
-        <w:t xml:space="preserve"> </w:t>
-      </w:r>
-      <w:proofErr w:type="spellStart"/>
-      <w:r>
-        <w:rPr>
-          <w:rFonts w:ascii="Times New Roman" w:hAnsi="Times New Roman" w:cs="Times New Roman"/>
-          <w:sz w:val="24"/>
-          <w:szCs w:val="24"/>
-        </w:rPr>
-        <w:t>update_</w:t>
+      <w:r>
+        <w:rPr>
+          <w:rFonts w:ascii="Times New Roman" w:hAnsi="Times New Roman" w:cs="Times New Roman"/>
+          <w:sz w:val="24"/>
+          <w:szCs w:val="24"/>
+        </w:rPr>
+        <w:t>void update_</w:t>
       </w:r>
       <w:proofErr w:type="gramStart"/>
       <w:r>
@@ -2350,16 +2269,7 @@
           <w:sz w:val="24"/>
           <w:szCs w:val="24"/>
         </w:rPr>
-        <w:t>health</w:t>
-      </w:r>
-      <w:proofErr w:type="spellEnd"/>
-      <w:r>
-        <w:rPr>
-          <w:rFonts w:ascii="Times New Roman" w:hAnsi="Times New Roman" w:cs="Times New Roman"/>
-          <w:sz w:val="24"/>
-          <w:szCs w:val="24"/>
-        </w:rPr>
-        <w:t>(</w:t>
+        <w:t>health(</w:t>
       </w:r>
       <w:proofErr w:type="gramEnd"/>
       <w:r>
@@ -2394,6 +2304,18 @@
         </w:rPr>
         <w:t xml:space="preserve"> se encargará de actualizar la vida de la hoja en función del clima y las colisiones con obstáculos.</w:t>
       </w:r>
+    </w:p>
+    <w:p>
+      <w:pPr>
+        <w:spacing w:before="100" w:beforeAutospacing="1" w:after="100" w:afterAutospacing="1" w:line="240" w:lineRule="auto"/>
+        <w:ind w:left="1416"/>
+        <w:jc w:val="both"/>
+        <w:rPr>
+          <w:rFonts w:ascii="Times New Roman" w:hAnsi="Times New Roman" w:cs="Times New Roman"/>
+          <w:sz w:val="24"/>
+          <w:szCs w:val="24"/>
+        </w:rPr>
+      </w:pPr>
     </w:p>
     <w:p>
       <w:pPr>
@@ -2421,11 +2343,10 @@
           <w:bCs/>
         </w:rPr>
       </w:pPr>
-      <w:proofErr w:type="spellStart"/>
-      <w:r>
+      <w:r>
+        <w:lastRenderedPageBreak/>
         <w:t>Map</w:t>
       </w:r>
-      <w:proofErr w:type="spellEnd"/>
     </w:p>
     <w:p>
       <w:pPr>
@@ -2445,25 +2366,15 @@
         <w:ind w:left="1416"/>
         <w:jc w:val="both"/>
       </w:pPr>
-      <w:proofErr w:type="spellStart"/>
-      <w:r>
-        <w:t>void</w:t>
-      </w:r>
-      <w:proofErr w:type="spellEnd"/>
-      <w:r>
-        <w:t xml:space="preserve"> </w:t>
-      </w:r>
-      <w:proofErr w:type="spellStart"/>
+      <w:r>
+        <w:t xml:space="preserve">void </w:t>
+      </w:r>
       <w:r>
         <w:t>generar_</w:t>
       </w:r>
       <w:proofErr w:type="gramStart"/>
       <w:r>
-        <w:t>mapa</w:t>
-      </w:r>
-      <w:proofErr w:type="spellEnd"/>
-      <w:r>
-        <w:t>(</w:t>
+        <w:t>mapa(</w:t>
       </w:r>
       <w:proofErr w:type="gramEnd"/>
       <w:r>
@@ -2477,26 +2388,15 @@
         <w:ind w:left="1416"/>
         <w:jc w:val="both"/>
       </w:pPr>
-      <w:proofErr w:type="spellStart"/>
-      <w:r>
-        <w:lastRenderedPageBreak/>
-        <w:t>void</w:t>
-      </w:r>
-      <w:proofErr w:type="spellEnd"/>
-      <w:r>
-        <w:t xml:space="preserve"> </w:t>
-      </w:r>
-      <w:proofErr w:type="spellStart"/>
+      <w:r>
+        <w:t xml:space="preserve">void </w:t>
+      </w:r>
       <w:r>
         <w:t>actualizar_</w:t>
       </w:r>
       <w:proofErr w:type="gramStart"/>
       <w:r>
-        <w:t>mapa</w:t>
-      </w:r>
-      <w:proofErr w:type="spellEnd"/>
-      <w:r>
-        <w:t>(</w:t>
+        <w:t>mapa(</w:t>
       </w:r>
       <w:proofErr w:type="gramEnd"/>
       <w:r>
@@ -2510,13 +2410,8 @@
         <w:ind w:left="1416"/>
         <w:jc w:val="both"/>
       </w:pPr>
-      <w:proofErr w:type="spellStart"/>
-      <w:r>
-        <w:t>void</w:t>
-      </w:r>
-      <w:proofErr w:type="spellEnd"/>
-      <w:r>
-        <w:t xml:space="preserve"> </w:t>
+      <w:r>
+        <w:t xml:space="preserve">void </w:t>
       </w:r>
       <w:r>
         <w:t>colisiones (): Este método se encarga de manejar las colisiones entre el jugador y los elementos del mapa.</w:t>
@@ -2536,14 +2431,12 @@
           <w:bCs/>
         </w:rPr>
       </w:pPr>
-      <w:proofErr w:type="spellStart"/>
       <w:r>
         <w:t>B</w:t>
       </w:r>
       <w:r>
         <w:t>ird</w:t>
       </w:r>
-      <w:proofErr w:type="spellEnd"/>
     </w:p>
     <w:p>
       <w:pPr>
@@ -2558,6 +2451,154 @@
     </w:p>
     <w:p>
       <w:pPr>
+        <w:spacing w:before="100" w:beforeAutospacing="1" w:after="100" w:afterAutospacing="1" w:line="240" w:lineRule="auto"/>
+        <w:ind w:left="708" w:firstLine="708"/>
+        <w:jc w:val="both"/>
+        <w:rPr>
+          <w:rFonts w:ascii="Times New Roman" w:eastAsia="Times New Roman" w:hAnsi="Times New Roman" w:cs="Times New Roman"/>
+          <w:kern w:val="0"/>
+          <w:sz w:val="24"/>
+          <w:szCs w:val="24"/>
+          <w14:ligatures w14:val="none"/>
+        </w:rPr>
+      </w:pPr>
+      <w:r>
+        <w:rPr>
+          <w:rFonts w:ascii="Times New Roman" w:eastAsia="Times New Roman" w:hAnsi="Times New Roman" w:cs="Times New Roman"/>
+          <w:kern w:val="0"/>
+          <w:sz w:val="24"/>
+          <w:szCs w:val="24"/>
+          <w14:ligatures w14:val="none"/>
+        </w:rPr>
+        <w:t xml:space="preserve">int </w:t>
+      </w:r>
+      <w:r>
+        <w:rPr>
+          <w:rFonts w:ascii="Times New Roman" w:eastAsia="Times New Roman" w:hAnsi="Times New Roman" w:cs="Times New Roman"/>
+          <w:kern w:val="0"/>
+          <w:sz w:val="24"/>
+          <w:szCs w:val="24"/>
+          <w14:ligatures w14:val="none"/>
+        </w:rPr>
+        <w:t>bird</w:t>
+      </w:r>
+      <w:r>
+        <w:rPr>
+          <w:rFonts w:ascii="Times New Roman" w:eastAsia="Times New Roman" w:hAnsi="Times New Roman" w:cs="Times New Roman"/>
+          <w:kern w:val="0"/>
+          <w:sz w:val="24"/>
+          <w:szCs w:val="24"/>
+          <w14:ligatures w14:val="none"/>
+        </w:rPr>
+        <w:t>_x_size: indica cuantos pixele</w:t>
+      </w:r>
+      <w:r>
+        <w:rPr>
+          <w:rFonts w:ascii="Times New Roman" w:eastAsia="Times New Roman" w:hAnsi="Times New Roman" w:cs="Times New Roman"/>
+          <w:kern w:val="0"/>
+          <w:sz w:val="24"/>
+          <w:szCs w:val="24"/>
+          <w14:ligatures w14:val="none"/>
+        </w:rPr>
+        <w:t>s de ancho tiene cada sprite de</w:t>
+      </w:r>
+      <w:r>
+        <w:rPr>
+          <w:rFonts w:ascii="Times New Roman" w:eastAsia="Times New Roman" w:hAnsi="Times New Roman" w:cs="Times New Roman"/>
+          <w:kern w:val="0"/>
+          <w:sz w:val="24"/>
+          <w:szCs w:val="24"/>
+          <w14:ligatures w14:val="none"/>
+        </w:rPr>
+        <w:t xml:space="preserve">l pájaro </w:t>
+      </w:r>
+    </w:p>
+    <w:p>
+      <w:pPr>
+        <w:spacing w:before="100" w:beforeAutospacing="1" w:after="100" w:afterAutospacing="1" w:line="240" w:lineRule="auto"/>
+        <w:ind w:left="708" w:firstLine="708"/>
+        <w:jc w:val="both"/>
+        <w:rPr>
+          <w:rFonts w:ascii="Times New Roman" w:eastAsia="Times New Roman" w:hAnsi="Times New Roman" w:cs="Times New Roman"/>
+          <w:kern w:val="0"/>
+          <w:sz w:val="24"/>
+          <w:szCs w:val="24"/>
+          <w14:ligatures w14:val="none"/>
+        </w:rPr>
+      </w:pPr>
+      <w:r>
+        <w:rPr>
+          <w:rFonts w:ascii="Times New Roman" w:eastAsia="Times New Roman" w:hAnsi="Times New Roman" w:cs="Times New Roman"/>
+          <w:kern w:val="0"/>
+          <w:sz w:val="24"/>
+          <w:szCs w:val="24"/>
+          <w14:ligatures w14:val="none"/>
+        </w:rPr>
+        <w:t xml:space="preserve">int </w:t>
+      </w:r>
+      <w:r>
+        <w:rPr>
+          <w:rFonts w:ascii="Times New Roman" w:eastAsia="Times New Roman" w:hAnsi="Times New Roman" w:cs="Times New Roman"/>
+          <w:kern w:val="0"/>
+          <w:sz w:val="24"/>
+          <w:szCs w:val="24"/>
+          <w14:ligatures w14:val="none"/>
+        </w:rPr>
+        <w:t>bird</w:t>
+      </w:r>
+      <w:r>
+        <w:rPr>
+          <w:rFonts w:ascii="Times New Roman" w:eastAsia="Times New Roman" w:hAnsi="Times New Roman" w:cs="Times New Roman"/>
+          <w:kern w:val="0"/>
+          <w:sz w:val="24"/>
+          <w:szCs w:val="24"/>
+          <w14:ligatures w14:val="none"/>
+        </w:rPr>
+        <w:t>_y_size:</w:t>
+      </w:r>
+      <w:r>
+        <w:rPr>
+          <w:rFonts w:ascii="Times New Roman" w:eastAsia="Times New Roman" w:hAnsi="Times New Roman" w:cs="Times New Roman"/>
+          <w:kern w:val="0"/>
+          <w:sz w:val="24"/>
+          <w:szCs w:val="24"/>
+          <w14:ligatures w14:val="none"/>
+        </w:rPr>
+        <w:t xml:space="preserve"> </w:t>
+      </w:r>
+      <w:r>
+        <w:rPr>
+          <w:rFonts w:ascii="Times New Roman" w:eastAsia="Times New Roman" w:hAnsi="Times New Roman" w:cs="Times New Roman"/>
+          <w:kern w:val="0"/>
+          <w:sz w:val="24"/>
+          <w:szCs w:val="24"/>
+          <w14:ligatures w14:val="none"/>
+        </w:rPr>
+        <w:t>indica cuantos pixele</w:t>
+      </w:r>
+      <w:r>
+        <w:rPr>
+          <w:rFonts w:ascii="Times New Roman" w:eastAsia="Times New Roman" w:hAnsi="Times New Roman" w:cs="Times New Roman"/>
+          <w:kern w:val="0"/>
+          <w:sz w:val="24"/>
+          <w:szCs w:val="24"/>
+          <w14:ligatures w14:val="none"/>
+        </w:rPr>
+        <w:t>s de alto tiene cada sprite de</w:t>
+      </w:r>
+      <w:r>
+        <w:rPr>
+          <w:rFonts w:ascii="Times New Roman" w:eastAsia="Times New Roman" w:hAnsi="Times New Roman" w:cs="Times New Roman"/>
+          <w:kern w:val="0"/>
+          <w:sz w:val="24"/>
+          <w:szCs w:val="24"/>
+          <w14:ligatures w14:val="none"/>
+        </w:rPr>
+        <w:t xml:space="preserve">l pájaro </w:t>
+      </w:r>
+    </w:p>
+    <w:p>
+      <w:pPr>
         <w:spacing w:after="0" w:line="240" w:lineRule="auto"/>
         <w:ind w:left="708" w:firstLine="708"/>
         <w:jc w:val="both"/>
@@ -2569,27 +2610,15 @@
           <w14:ligatures w14:val="none"/>
         </w:rPr>
       </w:pPr>
-      <w:proofErr w:type="spellStart"/>
-      <w:r>
-        <w:rPr>
-          <w:rFonts w:ascii="Times New Roman" w:eastAsia="Times New Roman" w:hAnsi="Times New Roman" w:cs="Times New Roman"/>
-          <w:kern w:val="0"/>
-          <w:sz w:val="24"/>
-          <w:szCs w:val="24"/>
-          <w14:ligatures w14:val="none"/>
-        </w:rPr>
-        <w:t>int</w:t>
-      </w:r>
-      <w:proofErr w:type="spellEnd"/>
-      <w:r>
-        <w:rPr>
-          <w:rFonts w:ascii="Times New Roman" w:eastAsia="Times New Roman" w:hAnsi="Times New Roman" w:cs="Times New Roman"/>
-          <w:kern w:val="0"/>
-          <w:sz w:val="24"/>
-          <w:szCs w:val="24"/>
-          <w14:ligatures w14:val="none"/>
-        </w:rPr>
-        <w:t xml:space="preserve"> </w:t>
+      <w:r>
+        <w:rPr>
+          <w:rFonts w:ascii="Times New Roman" w:eastAsia="Times New Roman" w:hAnsi="Times New Roman" w:cs="Times New Roman"/>
+          <w:kern w:val="0"/>
+          <w:sz w:val="24"/>
+          <w:szCs w:val="24"/>
+          <w14:ligatures w14:val="none"/>
+        </w:rPr>
+        <w:t xml:space="preserve">int </w:t>
       </w:r>
       <w:r>
         <w:rPr>
@@ -2655,27 +2684,15 @@
           <w14:ligatures w14:val="none"/>
         </w:rPr>
       </w:pPr>
-      <w:proofErr w:type="spellStart"/>
-      <w:r>
-        <w:rPr>
-          <w:rFonts w:ascii="Times New Roman" w:eastAsia="Times New Roman" w:hAnsi="Times New Roman" w:cs="Times New Roman"/>
-          <w:kern w:val="0"/>
-          <w:sz w:val="24"/>
-          <w:szCs w:val="24"/>
-          <w14:ligatures w14:val="none"/>
-        </w:rPr>
-        <w:t>int</w:t>
-      </w:r>
-      <w:proofErr w:type="spellEnd"/>
-      <w:r>
-        <w:rPr>
-          <w:rFonts w:ascii="Times New Roman" w:eastAsia="Times New Roman" w:hAnsi="Times New Roman" w:cs="Times New Roman"/>
-          <w:kern w:val="0"/>
-          <w:sz w:val="24"/>
-          <w:szCs w:val="24"/>
-          <w14:ligatures w14:val="none"/>
-        </w:rPr>
-        <w:t xml:space="preserve"> </w:t>
+      <w:r>
+        <w:rPr>
+          <w:rFonts w:ascii="Times New Roman" w:eastAsia="Times New Roman" w:hAnsi="Times New Roman" w:cs="Times New Roman"/>
+          <w:kern w:val="0"/>
+          <w:sz w:val="24"/>
+          <w:szCs w:val="24"/>
+          <w14:ligatures w14:val="none"/>
+        </w:rPr>
+        <w:t xml:space="preserve">int </w:t>
       </w:r>
       <w:r>
         <w:rPr>
@@ -2721,49 +2738,25 @@
           <w14:ligatures w14:val="none"/>
         </w:rPr>
       </w:pPr>
-      <w:proofErr w:type="spellStart"/>
-      <w:r>
-        <w:rPr>
-          <w:rFonts w:ascii="Times New Roman" w:eastAsia="Times New Roman" w:hAnsi="Times New Roman" w:cs="Times New Roman"/>
-          <w:kern w:val="0"/>
-          <w:sz w:val="24"/>
-          <w:szCs w:val="24"/>
-          <w14:ligatures w14:val="none"/>
-        </w:rPr>
-        <w:t>float</w:t>
-      </w:r>
-      <w:proofErr w:type="spellEnd"/>
-      <w:r>
-        <w:rPr>
-          <w:rFonts w:ascii="Times New Roman" w:eastAsia="Times New Roman" w:hAnsi="Times New Roman" w:cs="Times New Roman"/>
-          <w:kern w:val="0"/>
-          <w:sz w:val="24"/>
-          <w:szCs w:val="24"/>
-          <w14:ligatures w14:val="none"/>
-        </w:rPr>
-        <w:t xml:space="preserve"> </w:t>
-      </w:r>
-      <w:proofErr w:type="spellStart"/>
-      <w:r>
-        <w:rPr>
-          <w:rFonts w:ascii="Times New Roman" w:eastAsia="Times New Roman" w:hAnsi="Times New Roman" w:cs="Times New Roman"/>
-          <w:kern w:val="0"/>
-          <w:sz w:val="24"/>
-          <w:szCs w:val="24"/>
-          <w14:ligatures w14:val="none"/>
-        </w:rPr>
-        <w:t>speed</w:t>
-      </w:r>
-      <w:proofErr w:type="spellEnd"/>
-      <w:r>
-        <w:rPr>
-          <w:rFonts w:ascii="Times New Roman" w:eastAsia="Times New Roman" w:hAnsi="Times New Roman" w:cs="Times New Roman"/>
-          <w:kern w:val="0"/>
-          <w:sz w:val="24"/>
-          <w:szCs w:val="24"/>
-          <w14:ligatures w14:val="none"/>
-        </w:rPr>
-        <w:t>: la velocidad de movimiento de</w:t>
+      <w:r>
+        <w:rPr>
+          <w:rFonts w:ascii="Times New Roman" w:eastAsia="Times New Roman" w:hAnsi="Times New Roman" w:cs="Times New Roman"/>
+          <w:kern w:val="0"/>
+          <w:sz w:val="24"/>
+          <w:szCs w:val="24"/>
+          <w14:ligatures w14:val="none"/>
+        </w:rPr>
+        <w:t xml:space="preserve">float </w:t>
+      </w:r>
+      <w:r>
+        <w:rPr>
+          <w:rFonts w:ascii="Times New Roman" w:eastAsia="Times New Roman" w:hAnsi="Times New Roman" w:cs="Times New Roman"/>
+          <w:kern w:val="0"/>
+          <w:sz w:val="24"/>
+          <w:szCs w:val="24"/>
+          <w14:ligatures w14:val="none"/>
+        </w:rPr>
+        <w:t>speed: la velocidad de movimiento de</w:t>
       </w:r>
       <w:r>
         <w:rPr>
@@ -2783,21 +2776,11 @@
         <w:ind w:left="1416"/>
         <w:jc w:val="both"/>
       </w:pPr>
-      <w:proofErr w:type="spellStart"/>
-      <w:r>
-        <w:t>int</w:t>
-      </w:r>
-      <w:proofErr w:type="spellEnd"/>
-      <w:r>
-        <w:t xml:space="preserve"> </w:t>
-      </w:r>
-      <w:proofErr w:type="spellStart"/>
-      <w:r>
-        <w:t>behavior</w:t>
-      </w:r>
-      <w:proofErr w:type="spellEnd"/>
-      <w:r>
-        <w:t>: indica el comportamiento actual del enemigo</w:t>
+      <w:r>
+        <w:t xml:space="preserve">int </w:t>
+      </w:r>
+      <w:r>
+        <w:t>behavior: indica el comportamiento actual del enemigo</w:t>
       </w:r>
       <w:r>
         <w:t xml:space="preserve"> (</w:t>
@@ -2827,22 +2810,12 @@
         <w:ind w:left="1416"/>
         <w:jc w:val="both"/>
       </w:pPr>
-      <w:proofErr w:type="spellStart"/>
-      <w:r>
-        <w:t>void</w:t>
-      </w:r>
-      <w:proofErr w:type="spellEnd"/>
-      <w:r>
-        <w:t xml:space="preserve"> </w:t>
-      </w:r>
-      <w:proofErr w:type="spellStart"/>
+      <w:r>
+        <w:t xml:space="preserve">void </w:t>
+      </w:r>
       <w:proofErr w:type="gramStart"/>
       <w:r>
-        <w:t>spawn</w:t>
-      </w:r>
-      <w:proofErr w:type="spellEnd"/>
-      <w:r>
-        <w:t>(</w:t>
+        <w:t>spawn(</w:t>
       </w:r>
       <w:proofErr w:type="gramEnd"/>
       <w:r>
@@ -2862,22 +2835,12 @@
         <w:ind w:left="1416"/>
         <w:jc w:val="both"/>
       </w:pPr>
-      <w:proofErr w:type="spellStart"/>
-      <w:r>
-        <w:t>void</w:t>
-      </w:r>
-      <w:proofErr w:type="spellEnd"/>
-      <w:r>
-        <w:t xml:space="preserve"> </w:t>
-      </w:r>
-      <w:proofErr w:type="spellStart"/>
+      <w:r>
+        <w:t xml:space="preserve">void </w:t>
+      </w:r>
       <w:proofErr w:type="gramStart"/>
       <w:r>
-        <w:t>move</w:t>
-      </w:r>
-      <w:proofErr w:type="spellEnd"/>
-      <w:r>
-        <w:t>(</w:t>
+        <w:t>move(</w:t>
       </w:r>
       <w:proofErr w:type="gramEnd"/>
       <w:r>
@@ -2891,25 +2854,12 @@
         <w:ind w:left="1416"/>
         <w:jc w:val="both"/>
       </w:pPr>
-      <w:proofErr w:type="spellStart"/>
-      <w:r>
-        <w:t>int</w:t>
-      </w:r>
-      <w:proofErr w:type="spellEnd"/>
-      <w:r>
-        <w:t xml:space="preserve"> </w:t>
-      </w:r>
-      <w:proofErr w:type="spellStart"/>
-      <w:r>
-        <w:t>get_</w:t>
+      <w:r>
+        <w:t>int get_</w:t>
       </w:r>
       <w:proofErr w:type="gramStart"/>
       <w:r>
-        <w:t>position</w:t>
-      </w:r>
-      <w:proofErr w:type="spellEnd"/>
-      <w:r>
-        <w:t>(</w:t>
+        <w:t>position(</w:t>
       </w:r>
       <w:proofErr w:type="gramEnd"/>
       <w:r>
@@ -2923,25 +2873,13 @@
         <w:ind w:left="1416"/>
         <w:jc w:val="both"/>
       </w:pPr>
-      <w:proofErr w:type="spellStart"/>
-      <w:r>
-        <w:t>void</w:t>
-      </w:r>
-      <w:proofErr w:type="spellEnd"/>
-      <w:r>
-        <w:t xml:space="preserve"> </w:t>
-      </w:r>
-      <w:proofErr w:type="spellStart"/>
-      <w:r>
-        <w:t>set_</w:t>
+      <w:r>
+        <w:lastRenderedPageBreak/>
+        <w:t>void set_</w:t>
       </w:r>
       <w:proofErr w:type="gramStart"/>
       <w:r>
-        <w:t>position</w:t>
-      </w:r>
-      <w:proofErr w:type="spellEnd"/>
-      <w:r>
-        <w:t>(</w:t>
+        <w:t>position(</w:t>
       </w:r>
       <w:proofErr w:type="gramEnd"/>
       <w:r>
@@ -2958,11 +2896,9 @@
         <w:spacing w:line="360" w:lineRule="auto"/>
         <w:jc w:val="both"/>
       </w:pPr>
-      <w:proofErr w:type="spellStart"/>
       <w:r>
         <w:t>climate_enemies</w:t>
       </w:r>
-      <w:proofErr w:type="spellEnd"/>
     </w:p>
     <w:p>
       <w:pPr>
@@ -2987,27 +2923,15 @@
           <w14:ligatures w14:val="none"/>
         </w:rPr>
       </w:pPr>
-      <w:proofErr w:type="spellStart"/>
-      <w:r>
-        <w:rPr>
-          <w:rFonts w:ascii="Times New Roman" w:eastAsia="Times New Roman" w:hAnsi="Times New Roman" w:cs="Times New Roman"/>
-          <w:kern w:val="0"/>
-          <w:sz w:val="24"/>
-          <w:szCs w:val="24"/>
-          <w14:ligatures w14:val="none"/>
-        </w:rPr>
-        <w:t>enemy_type</w:t>
-      </w:r>
-      <w:proofErr w:type="spellEnd"/>
-      <w:r>
-        <w:rPr>
-          <w:rFonts w:ascii="Times New Roman" w:eastAsia="Times New Roman" w:hAnsi="Times New Roman" w:cs="Times New Roman"/>
-          <w:kern w:val="0"/>
-          <w:sz w:val="24"/>
-          <w:szCs w:val="24"/>
-          <w14:ligatures w14:val="none"/>
-        </w:rPr>
-        <w:t>: el tipo de enemigo climático (por ejemplo, "sol", "lluvia", "tormenta").</w:t>
+      <w:r>
+        <w:rPr>
+          <w:rFonts w:ascii="Times New Roman" w:eastAsia="Times New Roman" w:hAnsi="Times New Roman" w:cs="Times New Roman"/>
+          <w:kern w:val="0"/>
+          <w:sz w:val="24"/>
+          <w:szCs w:val="24"/>
+          <w14:ligatures w14:val="none"/>
+        </w:rPr>
+        <w:t>enemy_type: el tipo de enemigo climático (por ejemplo, "sol", "lluvia", "tormenta").</w:t>
       </w:r>
     </w:p>
     <w:p>
@@ -3022,50 +2946,25 @@
           <w14:ligatures w14:val="none"/>
         </w:rPr>
       </w:pPr>
-      <w:proofErr w:type="spellStart"/>
-      <w:r>
-        <w:rPr>
-          <w:rFonts w:ascii="Times New Roman" w:eastAsia="Times New Roman" w:hAnsi="Times New Roman" w:cs="Times New Roman"/>
-          <w:kern w:val="0"/>
-          <w:sz w:val="24"/>
-          <w:szCs w:val="24"/>
-          <w14:ligatures w14:val="none"/>
-        </w:rPr>
-        <w:lastRenderedPageBreak/>
-        <w:t>int</w:t>
-      </w:r>
-      <w:proofErr w:type="spellEnd"/>
-      <w:r>
-        <w:rPr>
-          <w:rFonts w:ascii="Times New Roman" w:eastAsia="Times New Roman" w:hAnsi="Times New Roman" w:cs="Times New Roman"/>
-          <w:kern w:val="0"/>
-          <w:sz w:val="24"/>
-          <w:szCs w:val="24"/>
-          <w14:ligatures w14:val="none"/>
-        </w:rPr>
-        <w:t xml:space="preserve"> </w:t>
-      </w:r>
-      <w:proofErr w:type="spellStart"/>
-      <w:r>
-        <w:rPr>
-          <w:rFonts w:ascii="Times New Roman" w:eastAsia="Times New Roman" w:hAnsi="Times New Roman" w:cs="Times New Roman"/>
-          <w:kern w:val="0"/>
-          <w:sz w:val="24"/>
-          <w:szCs w:val="24"/>
-          <w14:ligatures w14:val="none"/>
-        </w:rPr>
-        <w:t>duration</w:t>
-      </w:r>
-      <w:proofErr w:type="spellEnd"/>
-      <w:r>
-        <w:rPr>
-          <w:rFonts w:ascii="Times New Roman" w:eastAsia="Times New Roman" w:hAnsi="Times New Roman" w:cs="Times New Roman"/>
-          <w:kern w:val="0"/>
-          <w:sz w:val="24"/>
-          <w:szCs w:val="24"/>
-          <w14:ligatures w14:val="none"/>
-        </w:rPr>
-        <w:t>: la duración del evento climático en segundos.</w:t>
+      <w:r>
+        <w:rPr>
+          <w:rFonts w:ascii="Times New Roman" w:eastAsia="Times New Roman" w:hAnsi="Times New Roman" w:cs="Times New Roman"/>
+          <w:kern w:val="0"/>
+          <w:sz w:val="24"/>
+          <w:szCs w:val="24"/>
+          <w14:ligatures w14:val="none"/>
+        </w:rPr>
+        <w:t xml:space="preserve">int </w:t>
+      </w:r>
+      <w:r>
+        <w:rPr>
+          <w:rFonts w:ascii="Times New Roman" w:eastAsia="Times New Roman" w:hAnsi="Times New Roman" w:cs="Times New Roman"/>
+          <w:kern w:val="0"/>
+          <w:sz w:val="24"/>
+          <w:szCs w:val="24"/>
+          <w14:ligatures w14:val="none"/>
+        </w:rPr>
+        <w:t>duration: la duración del evento climático en segundos.</w:t>
       </w:r>
     </w:p>
     <w:p>
@@ -3080,49 +2979,25 @@
           <w14:ligatures w14:val="none"/>
         </w:rPr>
       </w:pPr>
-      <w:proofErr w:type="spellStart"/>
-      <w:r>
-        <w:rPr>
-          <w:rFonts w:ascii="Times New Roman" w:eastAsia="Times New Roman" w:hAnsi="Times New Roman" w:cs="Times New Roman"/>
-          <w:kern w:val="0"/>
-          <w:sz w:val="24"/>
-          <w:szCs w:val="24"/>
-          <w14:ligatures w14:val="none"/>
-        </w:rPr>
-        <w:t>int</w:t>
-      </w:r>
-      <w:proofErr w:type="spellEnd"/>
-      <w:r>
-        <w:rPr>
-          <w:rFonts w:ascii="Times New Roman" w:eastAsia="Times New Roman" w:hAnsi="Times New Roman" w:cs="Times New Roman"/>
-          <w:kern w:val="0"/>
-          <w:sz w:val="24"/>
-          <w:szCs w:val="24"/>
-          <w14:ligatures w14:val="none"/>
-        </w:rPr>
-        <w:t xml:space="preserve"> </w:t>
-      </w:r>
-      <w:proofErr w:type="spellStart"/>
-      <w:r>
-        <w:rPr>
-          <w:rFonts w:ascii="Times New Roman" w:eastAsia="Times New Roman" w:hAnsi="Times New Roman" w:cs="Times New Roman"/>
-          <w:kern w:val="0"/>
-          <w:sz w:val="24"/>
-          <w:szCs w:val="24"/>
-          <w14:ligatures w14:val="none"/>
-        </w:rPr>
-        <w:t>damage</w:t>
-      </w:r>
-      <w:proofErr w:type="spellEnd"/>
-      <w:r>
-        <w:rPr>
-          <w:rFonts w:ascii="Times New Roman" w:eastAsia="Times New Roman" w:hAnsi="Times New Roman" w:cs="Times New Roman"/>
-          <w:kern w:val="0"/>
-          <w:sz w:val="24"/>
-          <w:szCs w:val="24"/>
-          <w14:ligatures w14:val="none"/>
-        </w:rPr>
-        <w:t>: la cantidad de daño que inflige el evento climático al jugador.</w:t>
+      <w:r>
+        <w:rPr>
+          <w:rFonts w:ascii="Times New Roman" w:eastAsia="Times New Roman" w:hAnsi="Times New Roman" w:cs="Times New Roman"/>
+          <w:kern w:val="0"/>
+          <w:sz w:val="24"/>
+          <w:szCs w:val="24"/>
+          <w14:ligatures w14:val="none"/>
+        </w:rPr>
+        <w:t xml:space="preserve">int </w:t>
+      </w:r>
+      <w:r>
+        <w:rPr>
+          <w:rFonts w:ascii="Times New Roman" w:eastAsia="Times New Roman" w:hAnsi="Times New Roman" w:cs="Times New Roman"/>
+          <w:kern w:val="0"/>
+          <w:sz w:val="24"/>
+          <w:szCs w:val="24"/>
+          <w14:ligatures w14:val="none"/>
+        </w:rPr>
+        <w:t>damage: la cantidad de daño que inflige el evento climático al jugador.</w:t>
       </w:r>
     </w:p>
     <w:p>
@@ -3137,27 +3012,15 @@
           <w14:ligatures w14:val="none"/>
         </w:rPr>
       </w:pPr>
-      <w:proofErr w:type="spellStart"/>
-      <w:r>
-        <w:rPr>
-          <w:rFonts w:ascii="Times New Roman" w:eastAsia="Times New Roman" w:hAnsi="Times New Roman" w:cs="Times New Roman"/>
-          <w:kern w:val="0"/>
-          <w:sz w:val="24"/>
-          <w:szCs w:val="24"/>
-          <w14:ligatures w14:val="none"/>
-        </w:rPr>
-        <w:t>bool</w:t>
-      </w:r>
-      <w:proofErr w:type="spellEnd"/>
-      <w:r>
-        <w:rPr>
-          <w:rFonts w:ascii="Times New Roman" w:eastAsia="Times New Roman" w:hAnsi="Times New Roman" w:cs="Times New Roman"/>
-          <w:kern w:val="0"/>
-          <w:sz w:val="24"/>
-          <w:szCs w:val="24"/>
-          <w14:ligatures w14:val="none"/>
-        </w:rPr>
-        <w:t xml:space="preserve"> </w:t>
+      <w:r>
+        <w:rPr>
+          <w:rFonts w:ascii="Times New Roman" w:eastAsia="Times New Roman" w:hAnsi="Times New Roman" w:cs="Times New Roman"/>
+          <w:kern w:val="0"/>
+          <w:sz w:val="24"/>
+          <w:szCs w:val="24"/>
+          <w14:ligatures w14:val="none"/>
+        </w:rPr>
+        <w:t xml:space="preserve">bool </w:t>
       </w:r>
       <w:r>
         <w:rPr>
@@ -3183,27 +3046,15 @@
           <w14:ligatures w14:val="none"/>
         </w:rPr>
       </w:pPr>
-      <w:proofErr w:type="spellStart"/>
-      <w:r>
-        <w:rPr>
-          <w:rFonts w:ascii="Times New Roman" w:eastAsia="Times New Roman" w:hAnsi="Times New Roman" w:cs="Times New Roman"/>
-          <w:kern w:val="0"/>
-          <w:sz w:val="24"/>
-          <w:szCs w:val="24"/>
-          <w14:ligatures w14:val="none"/>
-        </w:rPr>
-        <w:t>int</w:t>
-      </w:r>
-      <w:proofErr w:type="spellEnd"/>
-      <w:r>
-        <w:rPr>
-          <w:rFonts w:ascii="Times New Roman" w:eastAsia="Times New Roman" w:hAnsi="Times New Roman" w:cs="Times New Roman"/>
-          <w:kern w:val="0"/>
-          <w:sz w:val="24"/>
-          <w:szCs w:val="24"/>
-          <w14:ligatures w14:val="none"/>
-        </w:rPr>
-        <w:t xml:space="preserve"> x: posición horizontal del enemigo en el mapa.</w:t>
+      <w:r>
+        <w:rPr>
+          <w:rFonts w:ascii="Times New Roman" w:eastAsia="Times New Roman" w:hAnsi="Times New Roman" w:cs="Times New Roman"/>
+          <w:kern w:val="0"/>
+          <w:sz w:val="24"/>
+          <w:szCs w:val="24"/>
+          <w14:ligatures w14:val="none"/>
+        </w:rPr>
+        <w:t>int x: posición horizontal del enemigo en el mapa.</w:t>
       </w:r>
     </w:p>
     <w:p>
@@ -3219,27 +3070,15 @@
           <w14:ligatures w14:val="none"/>
         </w:rPr>
       </w:pPr>
-      <w:proofErr w:type="spellStart"/>
-      <w:r>
-        <w:rPr>
-          <w:rFonts w:ascii="Times New Roman" w:eastAsia="Times New Roman" w:hAnsi="Times New Roman" w:cs="Times New Roman"/>
-          <w:kern w:val="0"/>
-          <w:sz w:val="24"/>
-          <w:szCs w:val="24"/>
-          <w14:ligatures w14:val="none"/>
-        </w:rPr>
-        <w:t>int</w:t>
-      </w:r>
-      <w:proofErr w:type="spellEnd"/>
-      <w:r>
-        <w:rPr>
-          <w:rFonts w:ascii="Times New Roman" w:eastAsia="Times New Roman" w:hAnsi="Times New Roman" w:cs="Times New Roman"/>
-          <w:kern w:val="0"/>
-          <w:sz w:val="24"/>
-          <w:szCs w:val="24"/>
-          <w14:ligatures w14:val="none"/>
-        </w:rPr>
-        <w:t xml:space="preserve"> y: posición vertical del enemigo en el mapa.</w:t>
+      <w:r>
+        <w:rPr>
+          <w:rFonts w:ascii="Times New Roman" w:eastAsia="Times New Roman" w:hAnsi="Times New Roman" w:cs="Times New Roman"/>
+          <w:kern w:val="0"/>
+          <w:sz w:val="24"/>
+          <w:szCs w:val="24"/>
+          <w14:ligatures w14:val="none"/>
+        </w:rPr>
+        <w:t>int y: posición vertical del enemigo en el mapa.</w:t>
       </w:r>
     </w:p>
     <w:p>
@@ -3279,29 +3118,16 @@
           <w14:ligatures w14:val="none"/>
         </w:rPr>
       </w:pPr>
-      <w:proofErr w:type="spellStart"/>
-      <w:r>
-        <w:rPr>
-          <w:rFonts w:ascii="Times New Roman" w:eastAsia="Times New Roman" w:hAnsi="Times New Roman" w:cs="Times New Roman"/>
-          <w:kern w:val="0"/>
-          <w:sz w:val="24"/>
-          <w:szCs w:val="24"/>
-          <w14:ligatures w14:val="none"/>
-        </w:rPr>
-        <w:t>void</w:t>
-      </w:r>
-      <w:proofErr w:type="spellEnd"/>
-      <w:r>
-        <w:rPr>
-          <w:rFonts w:ascii="Times New Roman" w:eastAsia="Times New Roman" w:hAnsi="Times New Roman" w:cs="Times New Roman"/>
-          <w:kern w:val="0"/>
-          <w:sz w:val="24"/>
-          <w:szCs w:val="24"/>
-          <w14:ligatures w14:val="none"/>
-        </w:rPr>
-        <w:t xml:space="preserve"> </w:t>
-      </w:r>
-      <w:proofErr w:type="spellStart"/>
+      <w:r>
+        <w:rPr>
+          <w:rFonts w:ascii="Times New Roman" w:eastAsia="Times New Roman" w:hAnsi="Times New Roman" w:cs="Times New Roman"/>
+          <w:kern w:val="0"/>
+          <w:sz w:val="24"/>
+          <w:szCs w:val="24"/>
+          <w14:ligatures w14:val="none"/>
+        </w:rPr>
+        <w:t xml:space="preserve">void </w:t>
+      </w:r>
       <w:proofErr w:type="gramStart"/>
       <w:r>
         <w:rPr>
@@ -3311,18 +3137,7 @@
           <w:szCs w:val="24"/>
           <w14:ligatures w14:val="none"/>
         </w:rPr>
-        <w:t>start</w:t>
-      </w:r>
-      <w:proofErr w:type="spellEnd"/>
-      <w:r>
-        <w:rPr>
-          <w:rFonts w:ascii="Times New Roman" w:eastAsia="Times New Roman" w:hAnsi="Times New Roman" w:cs="Times New Roman"/>
-          <w:kern w:val="0"/>
-          <w:sz w:val="24"/>
-          <w:szCs w:val="24"/>
-          <w14:ligatures w14:val="none"/>
-        </w:rPr>
-        <w:t>(</w:t>
+        <w:t>start(</w:t>
       </w:r>
       <w:proofErr w:type="gramEnd"/>
       <w:r>
@@ -3349,27 +3164,15 @@
           <w14:ligatures w14:val="none"/>
         </w:rPr>
       </w:pPr>
-      <w:proofErr w:type="spellStart"/>
-      <w:r>
-        <w:rPr>
-          <w:rFonts w:ascii="Times New Roman" w:eastAsia="Times New Roman" w:hAnsi="Times New Roman" w:cs="Times New Roman"/>
-          <w:kern w:val="0"/>
-          <w:sz w:val="24"/>
-          <w:szCs w:val="24"/>
-          <w14:ligatures w14:val="none"/>
-        </w:rPr>
-        <w:t>void</w:t>
-      </w:r>
-      <w:proofErr w:type="spellEnd"/>
-      <w:r>
-        <w:rPr>
-          <w:rFonts w:ascii="Times New Roman" w:eastAsia="Times New Roman" w:hAnsi="Times New Roman" w:cs="Times New Roman"/>
-          <w:kern w:val="0"/>
-          <w:sz w:val="24"/>
-          <w:szCs w:val="24"/>
-          <w14:ligatures w14:val="none"/>
-        </w:rPr>
-        <w:t xml:space="preserve"> </w:t>
+      <w:r>
+        <w:rPr>
+          <w:rFonts w:ascii="Times New Roman" w:eastAsia="Times New Roman" w:hAnsi="Times New Roman" w:cs="Times New Roman"/>
+          <w:kern w:val="0"/>
+          <w:sz w:val="24"/>
+          <w:szCs w:val="24"/>
+          <w14:ligatures w14:val="none"/>
+        </w:rPr>
+        <w:t xml:space="preserve">void </w:t>
       </w:r>
       <w:proofErr w:type="gramStart"/>
       <w:r>
@@ -3407,29 +3210,16 @@
           <w14:ligatures w14:val="none"/>
         </w:rPr>
       </w:pPr>
-      <w:proofErr w:type="spellStart"/>
-      <w:r>
-        <w:rPr>
-          <w:rFonts w:ascii="Times New Roman" w:eastAsia="Times New Roman" w:hAnsi="Times New Roman" w:cs="Times New Roman"/>
-          <w:kern w:val="0"/>
-          <w:sz w:val="24"/>
-          <w:szCs w:val="24"/>
-          <w14:ligatures w14:val="none"/>
-        </w:rPr>
-        <w:t>void</w:t>
-      </w:r>
-      <w:proofErr w:type="spellEnd"/>
-      <w:r>
-        <w:rPr>
-          <w:rFonts w:ascii="Times New Roman" w:eastAsia="Times New Roman" w:hAnsi="Times New Roman" w:cs="Times New Roman"/>
-          <w:kern w:val="0"/>
-          <w:sz w:val="24"/>
-          <w:szCs w:val="24"/>
-          <w14:ligatures w14:val="none"/>
-        </w:rPr>
-        <w:t xml:space="preserve"> </w:t>
-      </w:r>
-      <w:proofErr w:type="spellStart"/>
+      <w:r>
+        <w:rPr>
+          <w:rFonts w:ascii="Times New Roman" w:eastAsia="Times New Roman" w:hAnsi="Times New Roman" w:cs="Times New Roman"/>
+          <w:kern w:val="0"/>
+          <w:sz w:val="24"/>
+          <w:szCs w:val="24"/>
+          <w14:ligatures w14:val="none"/>
+        </w:rPr>
+        <w:t xml:space="preserve">void </w:t>
+      </w:r>
       <w:proofErr w:type="gramStart"/>
       <w:r>
         <w:rPr>
@@ -3439,18 +3229,7 @@
           <w:szCs w:val="24"/>
           <w14:ligatures w14:val="none"/>
         </w:rPr>
-        <w:t>pdate</w:t>
-      </w:r>
-      <w:proofErr w:type="spellEnd"/>
-      <w:r>
-        <w:rPr>
-          <w:rFonts w:ascii="Times New Roman" w:eastAsia="Times New Roman" w:hAnsi="Times New Roman" w:cs="Times New Roman"/>
-          <w:kern w:val="0"/>
-          <w:sz w:val="24"/>
-          <w:szCs w:val="24"/>
-          <w14:ligatures w14:val="none"/>
-        </w:rPr>
-        <w:t>(</w:t>
+        <w:t>pdate(</w:t>
       </w:r>
       <w:proofErr w:type="gramEnd"/>
       <w:r>
@@ -3477,7 +3256,16 @@
           <w14:ligatures w14:val="none"/>
         </w:rPr>
       </w:pPr>
-      <w:proofErr w:type="spellStart"/>
+      <w:r>
+        <w:rPr>
+          <w:rFonts w:ascii="Times New Roman" w:eastAsia="Times New Roman" w:hAnsi="Times New Roman" w:cs="Times New Roman"/>
+          <w:kern w:val="0"/>
+          <w:sz w:val="24"/>
+          <w:szCs w:val="24"/>
+          <w14:ligatures w14:val="none"/>
+        </w:rPr>
+        <w:t xml:space="preserve">int </w:t>
+      </w:r>
       <w:r>
         <w:rPr>
           <w:rFonts w:ascii="Times New Roman" w:eastAsia="Times New Roman" w:hAnsi="Times New Roman" w:cs="Times New Roman"/>
@@ -3497,18 +3285,7 @@
           <w:szCs w:val="24"/>
           <w14:ligatures w14:val="none"/>
         </w:rPr>
-        <w:t>time</w:t>
-      </w:r>
-      <w:proofErr w:type="spellEnd"/>
-      <w:r>
-        <w:rPr>
-          <w:rFonts w:ascii="Times New Roman" w:eastAsia="Times New Roman" w:hAnsi="Times New Roman" w:cs="Times New Roman"/>
-          <w:kern w:val="0"/>
-          <w:sz w:val="24"/>
-          <w:szCs w:val="24"/>
-          <w14:ligatures w14:val="none"/>
-        </w:rPr>
-        <w:t>(</w:t>
+        <w:t>time(</w:t>
       </w:r>
       <w:proofErr w:type="gramEnd"/>
       <w:r>
@@ -3575,21 +3352,8 @@
         <w:ind w:left="1416" w:firstLine="60"/>
         <w:jc w:val="both"/>
       </w:pPr>
-      <w:proofErr w:type="spellStart"/>
-      <w:r>
-        <w:t>string</w:t>
-      </w:r>
-      <w:proofErr w:type="spellEnd"/>
-      <w:r>
-        <w:t xml:space="preserve"> </w:t>
-      </w:r>
-      <w:proofErr w:type="spellStart"/>
-      <w:r>
-        <w:t>question</w:t>
-      </w:r>
-      <w:proofErr w:type="spellEnd"/>
-      <w:r>
-        <w:t>: La pregunta o enunciado del puzle que el jugador debe resolver.</w:t>
+      <w:r>
+        <w:t>string question: La pregunta o enunciado del puzle que el jugador debe resolver.</w:t>
       </w:r>
     </w:p>
     <w:p>
@@ -3604,23 +3368,7 @@
       </w:r>
       <w:r>
         <w:tab/>
-        <w:t xml:space="preserve"> </w:t>
-      </w:r>
-      <w:proofErr w:type="spellStart"/>
-      <w:r>
-        <w:t>int</w:t>
-      </w:r>
-      <w:proofErr w:type="spellEnd"/>
-      <w:r>
-        <w:t xml:space="preserve"> </w:t>
-      </w:r>
-      <w:proofErr w:type="spellStart"/>
-      <w:r>
-        <w:t>answer</w:t>
-      </w:r>
-      <w:proofErr w:type="spellEnd"/>
-      <w:r>
-        <w:t>: La respuesta correcta del puzle.</w:t>
+        <w:t xml:space="preserve"> int answer: La respuesta correcta del puzle.</w:t>
       </w:r>
     </w:p>
     <w:p>
@@ -3631,6 +3379,7 @@
         <w:jc w:val="both"/>
       </w:pPr>
       <w:r>
+        <w:lastRenderedPageBreak/>
         <w:t xml:space="preserve">Métodos </w:t>
       </w:r>
     </w:p>
@@ -3641,37 +3390,16 @@
         <w:ind w:left="720" w:firstLine="696"/>
         <w:jc w:val="both"/>
       </w:pPr>
-      <w:proofErr w:type="spellStart"/>
-      <w:r>
-        <w:t>void</w:t>
-      </w:r>
-      <w:proofErr w:type="spellEnd"/>
-      <w:r>
-        <w:t xml:space="preserve"> </w:t>
-      </w:r>
-      <w:proofErr w:type="spellStart"/>
-      <w:r>
-        <w:t>show_</w:t>
+      <w:r>
+        <w:t>void show_</w:t>
       </w:r>
       <w:proofErr w:type="gramStart"/>
       <w:r>
-        <w:t>puzzle</w:t>
-      </w:r>
-      <w:proofErr w:type="spellEnd"/>
-      <w:r>
-        <w:t>(</w:t>
+        <w:t>puzzle(</w:t>
       </w:r>
       <w:proofErr w:type="gramEnd"/>
       <w:r>
-        <w:t xml:space="preserve">): Muestra la pregunta o enunciado del </w:t>
-      </w:r>
-      <w:proofErr w:type="spellStart"/>
-      <w:r>
-        <w:t>puzzle</w:t>
-      </w:r>
-      <w:proofErr w:type="spellEnd"/>
-      <w:r>
-        <w:t xml:space="preserve"> al jugador.</w:t>
+        <w:t>): Muestra la pregunta o enunciado del puzzle al jugador.</w:t>
       </w:r>
     </w:p>
     <w:p>
@@ -3681,37 +3409,8 @@
         <w:ind w:left="1416"/>
         <w:jc w:val="both"/>
       </w:pPr>
-      <w:proofErr w:type="spellStart"/>
-      <w:r>
-        <w:t>void</w:t>
-      </w:r>
-      <w:proofErr w:type="spellEnd"/>
-      <w:r>
-        <w:t xml:space="preserve"> </w:t>
-      </w:r>
-      <w:proofErr w:type="spellStart"/>
-      <w:r>
-        <w:t>check_answer</w:t>
-      </w:r>
-      <w:proofErr w:type="spellEnd"/>
-      <w:r>
-        <w:t>(</w:t>
-      </w:r>
-      <w:proofErr w:type="spellStart"/>
-      <w:r>
-        <w:t>player_answer</w:t>
-      </w:r>
-      <w:proofErr w:type="spellEnd"/>
-      <w:r>
-        <w:t xml:space="preserve">): Comprueba si la respuesta proporcionada por el jugador es correcta. Si la respuesta es correcta, el jugador avanzará al siguiente nivel. Si la respuesta es incorrecta, el jugador tendrá que intentar resolver el </w:t>
-      </w:r>
-      <w:proofErr w:type="spellStart"/>
-      <w:r>
-        <w:t>puzzle</w:t>
-      </w:r>
-      <w:proofErr w:type="spellEnd"/>
-      <w:r>
-        <w:t xml:space="preserve"> de nuevo.</w:t>
+      <w:r>
+        <w:t>void check_answer(player_answer): Comprueba si la respuesta proporcionada por el jugador es correcta. Si la respuesta es correcta, el jugador avanzará al siguiente nivel. Si la respuesta es incorrecta, el jugador tendrá que intentar resolver el puzzle de nuevo.</w:t>
       </w:r>
     </w:p>
     <w:p>
@@ -3720,48 +3419,231 @@
         <w:spacing w:line="360" w:lineRule="auto"/>
         <w:ind w:left="1416"/>
         <w:jc w:val="both"/>
-        <w:rPr>
-          <w:u w:val="single"/>
-        </w:rPr>
-      </w:pPr>
-      <w:proofErr w:type="spellStart"/>
+      </w:pPr>
+      <w:r>
+        <w:t>void get_</w:t>
+      </w:r>
+      <w:proofErr w:type="gramStart"/>
+      <w:r>
+        <w:t>hint(</w:t>
+      </w:r>
+      <w:proofErr w:type="gramEnd"/>
+      <w:r>
+        <w:t>): Proporciona una pista o ayuda al jugador para resolver el puzzle, si está disponible. La cantidad y la calidad de las pistas dependerá de la dificultad del puzzle</w:t>
+      </w:r>
+    </w:p>
+    <w:p>
+      <w:pPr>
+        <w:pStyle w:val="NormalWeb"/>
+        <w:numPr>
+          <w:ilvl w:val="0"/>
+          <w:numId w:val="2"/>
+        </w:numPr>
+        <w:spacing w:line="360" w:lineRule="auto"/>
+        <w:jc w:val="both"/>
+      </w:pPr>
+      <w:r>
+        <w:t xml:space="preserve">Safe_zone </w:t>
+      </w:r>
+    </w:p>
+    <w:p>
+      <w:pPr>
+        <w:pStyle w:val="NormalWeb"/>
+        <w:spacing w:line="360" w:lineRule="auto"/>
+        <w:ind w:left="720"/>
+        <w:jc w:val="both"/>
+      </w:pPr>
+      <w:r>
+        <w:t xml:space="preserve">Atributos </w:t>
+      </w:r>
+    </w:p>
+    <w:p>
+      <w:pPr>
+        <w:pStyle w:val="NormalWeb"/>
+        <w:spacing w:line="360" w:lineRule="auto"/>
+        <w:ind w:left="720"/>
+        <w:jc w:val="both"/>
+      </w:pPr>
+      <w:r>
+        <w:rPr>
+          <w:lang w:val="en-CA"/>
+        </w:rPr>
+        <w:t xml:space="preserve">    </w:t>
+      </w:r>
+      <w:r>
+        <w:rPr>
+          <w:lang w:val="en-CA"/>
+        </w:rPr>
+        <w:tab/>
+      </w:r>
+      <w:r>
+        <w:t>int size_x;</w:t>
+      </w:r>
+      <w:r>
+        <w:t xml:space="preserve"> tamaño en x de</w:t>
+      </w:r>
+      <w:r>
+        <w:t xml:space="preserve"> la zona segura</w:t>
+      </w:r>
+    </w:p>
+    <w:p>
+      <w:pPr>
+        <w:pStyle w:val="NormalWeb"/>
+        <w:spacing w:line="360" w:lineRule="auto"/>
+        <w:ind w:left="708" w:firstLine="708"/>
+        <w:jc w:val="both"/>
+      </w:pPr>
+      <w:r>
+        <w:t>int size_y;</w:t>
+      </w:r>
+      <w:r>
+        <w:t xml:space="preserve"> tamaño</w:t>
+      </w:r>
+      <w:r>
+        <w:t xml:space="preserve"> en y de la zona segura</w:t>
+      </w:r>
+    </w:p>
+    <w:p>
+      <w:pPr>
+        <w:pStyle w:val="NormalWeb"/>
+        <w:spacing w:line="360" w:lineRule="auto"/>
+        <w:ind w:left="720"/>
+        <w:jc w:val="both"/>
+      </w:pPr>
+      <w:r>
+        <w:t xml:space="preserve">  </w:t>
+      </w:r>
+      <w:r>
+        <w:tab/>
+      </w:r>
+      <w:r>
+        <w:t>int pos_x;</w:t>
+      </w:r>
+      <w:r>
+        <w:t xml:space="preserve"> posición en x de la zona segura dentro del mapa</w:t>
+      </w:r>
+    </w:p>
+    <w:p>
+      <w:pPr>
+        <w:pStyle w:val="NormalWeb"/>
+        <w:spacing w:line="360" w:lineRule="auto"/>
+        <w:ind w:left="720"/>
+        <w:jc w:val="both"/>
+      </w:pPr>
+      <w:r>
+        <w:t xml:space="preserve">    </w:t>
+      </w:r>
+      <w:r>
+        <w:tab/>
+      </w:r>
+      <w:r>
+        <w:t>int pos_y;</w:t>
+      </w:r>
+      <w:r>
+        <w:t xml:space="preserve"> posición en y de la zona segura dentro del mapa</w:t>
+      </w:r>
+    </w:p>
+    <w:p>
+      <w:pPr>
+        <w:pStyle w:val="NormalWeb"/>
+        <w:spacing w:line="360" w:lineRule="auto"/>
+        <w:jc w:val="both"/>
+      </w:pPr>
+      <w:r>
+        <w:tab/>
+        <w:t xml:space="preserve">Métodos </w:t>
+      </w:r>
+    </w:p>
+    <w:p>
+      <w:pPr>
+        <w:pStyle w:val="NormalWeb"/>
+        <w:spacing w:line="360" w:lineRule="auto"/>
+        <w:ind w:left="1416"/>
+        <w:jc w:val="both"/>
+      </w:pPr>
+      <w:r>
+        <w:t xml:space="preserve">void </w:t>
+      </w:r>
+      <w:r>
+        <w:t>generate_safe_zone: método que toma como parámetro el mapa sobre el que se creará la zona segura. Este método generará una zona segura rectangular y la ubicará en el mapa.</w:t>
+      </w:r>
+    </w:p>
+    <w:p>
+      <w:pPr>
+        <w:pStyle w:val="NormalWeb"/>
+        <w:spacing w:line="360" w:lineRule="auto"/>
+        <w:ind w:left="708" w:firstLine="708"/>
+        <w:jc w:val="both"/>
+      </w:pPr>
+      <w:r>
+        <w:rPr>
+          <w:rStyle w:val="CdigoHTML"/>
+          <w:rFonts w:ascii="Times New Roman" w:hAnsi="Times New Roman" w:cs="Times New Roman"/>
+          <w:sz w:val="24"/>
+          <w:szCs w:val="24"/>
+        </w:rPr>
+        <w:t xml:space="preserve">bool </w:t>
+      </w:r>
+      <w:r>
+        <w:rPr>
+          <w:rStyle w:val="CdigoHTML"/>
+          <w:rFonts w:ascii="Times New Roman" w:hAnsi="Times New Roman" w:cs="Times New Roman"/>
+          <w:sz w:val="24"/>
+          <w:szCs w:val="24"/>
+        </w:rPr>
+        <w:t>check_collision</w:t>
+      </w:r>
+      <w:r>
+        <w:t xml:space="preserve">: verifica si </w:t>
+      </w:r>
+      <w:r>
+        <w:t xml:space="preserve">Player </w:t>
+      </w:r>
+      <w:r>
+        <w:t>está colisionando con la zona segura.</w:t>
+      </w:r>
+    </w:p>
+    <w:p>
+      <w:pPr>
+        <w:pStyle w:val="NormalWeb"/>
+        <w:spacing w:line="360" w:lineRule="auto"/>
+        <w:ind w:left="708" w:firstLine="708"/>
+        <w:jc w:val="both"/>
+      </w:pPr>
+    </w:p>
+    <w:p>
+      <w:pPr>
+        <w:pStyle w:val="NormalWeb"/>
+        <w:spacing w:line="360" w:lineRule="auto"/>
+        <w:ind w:left="708" w:firstLine="708"/>
+        <w:jc w:val="both"/>
+      </w:pPr>
+    </w:p>
+    <w:p>
+      <w:pPr>
+        <w:pStyle w:val="NormalWeb"/>
+        <w:numPr>
+          <w:ilvl w:val="0"/>
+          <w:numId w:val="2"/>
+        </w:numPr>
+        <w:spacing w:line="360" w:lineRule="auto"/>
+        <w:jc w:val="both"/>
+      </w:pPr>
       <w:r>
         <w:lastRenderedPageBreak/>
-        <w:t>void</w:t>
-      </w:r>
-      <w:proofErr w:type="spellEnd"/>
-      <w:r>
-        <w:t xml:space="preserve"> </w:t>
-      </w:r>
-      <w:proofErr w:type="spellStart"/>
-      <w:r>
-        <w:t>get_</w:t>
-      </w:r>
-      <w:proofErr w:type="gramStart"/>
-      <w:r>
-        <w:t>hint</w:t>
-      </w:r>
-      <w:proofErr w:type="spellEnd"/>
-      <w:r>
-        <w:t>(</w:t>
-      </w:r>
-      <w:proofErr w:type="gramEnd"/>
-      <w:r>
-        <w:t xml:space="preserve">): Proporciona una pista o ayuda al jugador para resolver el </w:t>
-      </w:r>
-      <w:proofErr w:type="spellStart"/>
-      <w:r>
-        <w:t>puzzle</w:t>
-      </w:r>
-      <w:proofErr w:type="spellEnd"/>
-      <w:r>
-        <w:t xml:space="preserve">, si está disponible. La cantidad y la calidad de las pistas dependerá de la dificultad del </w:t>
-      </w:r>
-      <w:proofErr w:type="spellStart"/>
-      <w:r>
-        <w:t>puzzle</w:t>
-      </w:r>
-      <w:proofErr w:type="spellEnd"/>
+        <w:t xml:space="preserve">mainwindow </w:t>
+      </w:r>
+    </w:p>
+    <w:p>
+      <w:pPr>
+        <w:pStyle w:val="NormalWeb"/>
+        <w:spacing w:line="360" w:lineRule="auto"/>
+        <w:ind w:left="720"/>
+        <w:jc w:val="both"/>
+      </w:pPr>
+      <w:r>
+        <w:t xml:space="preserve">Esta clase forma parte de la librería de Qt y será de utilidad para crear y manipular la interfaz gráfica del juego. </w:t>
+      </w:r>
     </w:p>
     <w:sectPr>
       <w:pgSz w:w="12240" w:h="15840"/>
@@ -4338,7 +4220,7 @@
   <w:abstractNum w:abstractNumId="4" w15:restartNumberingAfterBreak="0">
     <w:nsid w:val="76FB4C8F"/>
     <w:multiLevelType w:val="hybridMultilevel"/>
-    <w:tmpl w:val="F2A680A0"/>
+    <w:tmpl w:val="065A28EA"/>
     <w:lvl w:ilvl="0" w:tplc="240A0001">
       <w:start w:val="1"/>
       <w:numFmt w:val="bullet"/>
@@ -5250,6 +5132,7 @@
     <w:rsid w:val="00215444"/>
     <w:rsid w:val="00252E89"/>
     <w:rsid w:val="00327A2D"/>
+    <w:rsid w:val="0046049F"/>
     <w:rsid w:val="00544568"/>
     <w:rsid w:val="00576F75"/>
     <w:rsid w:val="009A3D08"/>

</xml_diff>